<commit_message>
Add discrete food distribution to model, and tidy up old files
</commit_message>
<xml_diff>
--- a/Tuna Life history model draft.docx
+++ b/Tuna Life history model draft.docx
@@ -1,6 +1,6 @@
 
 <file path=word/document.xml><?xml version="1.0" encoding="utf-8"?>
-<w:document xmlns:wpc="http://schemas.microsoft.com/office/word/2010/wordprocessingCanvas" xmlns:cx="http://schemas.microsoft.com/office/drawing/2014/chartex" xmlns:cx1="http://schemas.microsoft.com/office/drawing/2015/9/8/chartex" xmlns:cx2="http://schemas.microsoft.com/office/drawing/2015/10/21/chartex" xmlns:cx3="http://schemas.microsoft.com/office/drawing/2016/5/9/chartex" xmlns:cx4="http://schemas.microsoft.com/office/drawing/2016/5/10/chartex" xmlns:cx5="http://schemas.microsoft.com/office/drawing/2016/5/11/chartex" xmlns:cx6="http://schemas.microsoft.com/office/drawing/2016/5/12/chartex" xmlns:cx7="http://schemas.microsoft.com/office/drawing/2016/5/13/chartex" xmlns:cx8="http://schemas.microsoft.com/office/drawing/2016/5/14/chartex" xmlns:mc="http://schemas.openxmlformats.org/markup-compatibility/2006" xmlns:aink="http://schemas.microsoft.com/office/drawing/2016/ink" xmlns:am3d="http://schemas.microsoft.com/office/drawing/2017/model3d" xmlns:o="urn:schemas-microsoft-com:office:office" xmlns:r="http://schemas.openxmlformats.org/officeDocument/2006/relationships" xmlns:m="http://schemas.openxmlformats.org/officeDocument/2006/math" xmlns:v="urn:schemas-microsoft-com:vml" xmlns:wp14="http://schemas.microsoft.com/office/word/2010/wordprocessingDrawing" xmlns:wp="http://schemas.openxmlformats.org/drawingml/2006/wordprocessingDrawing" xmlns:w10="urn:schemas-microsoft-com:office:word" xmlns:w="http://schemas.openxmlformats.org/wordprocessingml/2006/main" xmlns:w14="http://schemas.microsoft.com/office/word/2010/wordml" xmlns:w15="http://schemas.microsoft.com/office/word/2012/wordml" xmlns:w16cid="http://schemas.microsoft.com/office/word/2016/wordml/cid" xmlns:w16se="http://schemas.microsoft.com/office/word/2015/wordml/symex" xmlns:wpg="http://schemas.microsoft.com/office/word/2010/wordprocessingGroup" xmlns:wpi="http://schemas.microsoft.com/office/word/2010/wordprocessingInk" xmlns:wne="http://schemas.microsoft.com/office/word/2006/wordml" xmlns:wps="http://schemas.microsoft.com/office/word/2010/wordprocessingShape" mc:Ignorable="w14 w15 w16se w16cid wp14">
+<w:document xmlns:wpc="http://schemas.microsoft.com/office/word/2010/wordprocessingCanvas" xmlns:mo="http://schemas.microsoft.com/office/mac/office/2008/main" xmlns:mc="http://schemas.openxmlformats.org/markup-compatibility/2006" xmlns:mv="urn:schemas-microsoft-com:mac:vml" xmlns:o="urn:schemas-microsoft-com:office:office" xmlns:r="http://schemas.openxmlformats.org/officeDocument/2006/relationships" xmlns:m="http://schemas.openxmlformats.org/officeDocument/2006/math" xmlns:v="urn:schemas-microsoft-com:vml" xmlns:wp14="http://schemas.microsoft.com/office/word/2010/wordprocessingDrawing" xmlns:wp="http://schemas.openxmlformats.org/drawingml/2006/wordprocessingDrawing" xmlns:w10="urn:schemas-microsoft-com:office:word" xmlns:w="http://schemas.openxmlformats.org/wordprocessingml/2006/main" xmlns:w14="http://schemas.microsoft.com/office/word/2010/wordml" xmlns:w15="http://schemas.microsoft.com/office/word/2012/wordml" xmlns:wpg="http://schemas.microsoft.com/office/word/2010/wordprocessingGroup" xmlns:wpi="http://schemas.microsoft.com/office/word/2010/wordprocessingInk" xmlns:wne="http://schemas.microsoft.com/office/word/2006/wordml" xmlns:wps="http://schemas.microsoft.com/office/word/2010/wordprocessingShape" mc:Ignorable="w14 w15 wp14">
   <w:body>
     <w:p>
       <w:pPr>
@@ -238,7 +238,21 @@
         <w:rPr>
           <w:rFonts w:ascii="Times New Roman" w:hAnsi="Times New Roman" w:cs="Times New Roman"/>
         </w:rPr>
-        <w:t xml:space="preserve"> and Bossert 1970). These decisions have e</w:t>
+        <w:t xml:space="preserve"> and </w:t>
+      </w:r>
+      <w:proofErr w:type="spellStart"/>
+      <w:r>
+        <w:rPr>
+          <w:rFonts w:ascii="Times New Roman" w:hAnsi="Times New Roman" w:cs="Times New Roman"/>
+        </w:rPr>
+        <w:t>Bossert</w:t>
+      </w:r>
+      <w:proofErr w:type="spellEnd"/>
+      <w:r>
+        <w:rPr>
+          <w:rFonts w:ascii="Times New Roman" w:hAnsi="Times New Roman" w:cs="Times New Roman"/>
+        </w:rPr>
+        <w:t xml:space="preserve"> 1970). These decisions have e</w:t>
       </w:r>
       <w:r>
         <w:rPr>
@@ -412,7 +426,14 @@
         <w:rPr>
           <w:rFonts w:ascii="Times New Roman" w:hAnsi="Times New Roman" w:cs="Times New Roman"/>
         </w:rPr>
-        <w:t>generate covariance</w:t>
+        <w:t xml:space="preserve">generate </w:t>
+      </w:r>
+      <w:proofErr w:type="spellStart"/>
+      <w:r>
+        <w:rPr>
+          <w:rFonts w:ascii="Times New Roman" w:hAnsi="Times New Roman" w:cs="Times New Roman"/>
+        </w:rPr>
+        <w:t>covariance</w:t>
       </w:r>
       <w:r>
         <w:rPr>
@@ -420,6 +441,7 @@
         </w:rPr>
         <w:t>s</w:t>
       </w:r>
+      <w:proofErr w:type="spellEnd"/>
       <w:r>
         <w:rPr>
           <w:rFonts w:ascii="Times New Roman" w:hAnsi="Times New Roman" w:cs="Times New Roman"/>
@@ -588,36 +610,40 @@
         <w:rPr>
           <w:rFonts w:ascii="Times New Roman" w:hAnsi="Times New Roman" w:cs="Times New Roman"/>
         </w:rPr>
-        <w:t xml:space="preserve">.  Some combinations are </w:t>
-      </w:r>
-      <w:commentRangeStart w:id="0"/>
-      <w:r>
-        <w:rPr>
-          <w:rFonts w:ascii="Times New Roman" w:hAnsi="Times New Roman" w:cs="Times New Roman"/>
-        </w:rPr>
-        <w:t>inviable</w:t>
-      </w:r>
-      <w:commentRangeEnd w:id="0"/>
-      <w:r>
-        <w:rPr>
-          <w:rStyle w:val="CommentReference"/>
-          <w:rFonts w:ascii="Times New Roman" w:hAnsi="Times New Roman" w:cs="Times New Roman"/>
-          <w:sz w:val="24"/>
-          <w:szCs w:val="24"/>
-        </w:rPr>
-        <w:commentReference w:id="0"/>
-      </w:r>
-      <w:r>
-        <w:rPr>
-          <w:rFonts w:ascii="Times New Roman" w:hAnsi="Times New Roman" w:cs="Times New Roman"/>
-        </w:rPr>
-        <w:t xml:space="preserve"> </w:t>
-      </w:r>
-      <w:r>
-        <w:rPr>
-          <w:rFonts w:ascii="Times New Roman" w:hAnsi="Times New Roman" w:cs="Times New Roman"/>
-        </w:rPr>
-        <w:t xml:space="preserve">, and will </w:t>
+        <w:t>.  Some combinations are inviable</w:t>
+      </w:r>
+      <w:bookmarkStart w:id="0" w:name="_GoBack"/>
+      <w:bookmarkEnd w:id="0"/>
+      <w:r>
+        <w:rPr>
+          <w:rFonts w:ascii="Times New Roman" w:hAnsi="Times New Roman" w:cs="Times New Roman"/>
+        </w:rPr>
+        <w:t xml:space="preserve"> </w:t>
+      </w:r>
+      <w:r>
+        <w:rPr>
+          <w:rFonts w:ascii="Times New Roman" w:hAnsi="Times New Roman" w:cs="Times New Roman"/>
+        </w:rPr>
+        <w:t>(R</w:t>
+      </w:r>
+      <w:r>
+        <w:rPr>
+          <w:rFonts w:ascii="Times New Roman" w:hAnsi="Times New Roman" w:cs="Times New Roman"/>
+          <w:vertAlign w:val="subscript"/>
+        </w:rPr>
+        <w:t xml:space="preserve">0 </w:t>
+      </w:r>
+      <w:r>
+        <w:rPr>
+          <w:rFonts w:ascii="Times New Roman" w:hAnsi="Times New Roman" w:cs="Times New Roman"/>
+        </w:rPr>
+        <w:t>&lt; 1)</w:t>
+      </w:r>
+      <w:r>
+        <w:rPr>
+          <w:rFonts w:ascii="Times New Roman" w:hAnsi="Times New Roman" w:cs="Times New Roman"/>
+        </w:rPr>
+        <w:t xml:space="preserve"> and will </w:t>
       </w:r>
       <w:r>
         <w:rPr>
@@ -2347,10 +2373,10 @@
             <v:path o:extrusionok="f" gradientshapeok="t" o:connecttype="rect"/>
             <o:lock v:ext="edit" aspectratio="t"/>
           </v:shapetype>
-          <v:shape id="_x0000_i1079" type="#_x0000_t75" alt="" style="width:14.75pt;height:19.75pt;mso-width-percent:0;mso-height-percent:0;mso-width-percent:0;mso-height-percent:0" o:ole="">
-            <v:imagedata r:id="rId10" o:title=""/>
+          <v:shape id="_x0000_i1025" type="#_x0000_t75" alt="" style="width:14.6pt;height:19.9pt;mso-width-percent:0;mso-height-percent:0;mso-width-percent:0;mso-height-percent:0" o:ole="">
+            <v:imagedata r:id="rId9" o:title=""/>
           </v:shape>
-          <o:OLEObject Type="Embed" ProgID="Equation.DSMT4" ShapeID="_x0000_i1079" DrawAspect="Content" ObjectID="_1617710847" r:id="rId11"/>
+          <o:OLEObject Type="Embed" ProgID="Equation.DSMT4" ShapeID="_x0000_i1025" DrawAspect="Content" ObjectID="_1619594388" r:id="rId10"/>
         </w:object>
       </w:r>
       <w:r>
@@ -2366,10 +2392,10 @@
           <w:position w:val="-6"/>
         </w:rPr>
         <w:object w:dxaOrig="220" w:dyaOrig="280" w14:anchorId="4B17719D">
-          <v:shape id="_x0000_i1078" type="#_x0000_t75" alt="" style="width:11.05pt;height:14.05pt;mso-width-percent:0;mso-height-percent:0;mso-width-percent:0;mso-height-percent:0" o:ole="">
-            <v:imagedata r:id="rId12" o:title=""/>
+          <v:shape id="_x0000_i1026" type="#_x0000_t75" alt="" style="width:11.05pt;height:14.15pt;mso-width-percent:0;mso-height-percent:0;mso-width-percent:0;mso-height-percent:0" o:ole="">
+            <v:imagedata r:id="rId11" o:title=""/>
           </v:shape>
-          <o:OLEObject Type="Embed" ProgID="Equation.DSMT4" ShapeID="_x0000_i1078" DrawAspect="Content" ObjectID="_1617710848" r:id="rId13"/>
+          <o:OLEObject Type="Embed" ProgID="Equation.DSMT4" ShapeID="_x0000_i1026" DrawAspect="Content" ObjectID="_1619594389" r:id="rId12"/>
         </w:object>
       </w:r>
       <w:r>
@@ -2395,10 +2421,10 @@
           <w:position w:val="-12"/>
         </w:rPr>
         <w:object w:dxaOrig="1420" w:dyaOrig="400" w14:anchorId="587E3E58">
-          <v:shape id="_x0000_i1077" type="#_x0000_t75" alt="" style="width:1in;height:19.75pt;mso-width-percent:0;mso-height-percent:0;mso-width-percent:0;mso-height-percent:0" o:ole="">
-            <v:imagedata r:id="rId14" o:title=""/>
+          <v:shape id="_x0000_i1027" type="#_x0000_t75" alt="" style="width:1in;height:19.9pt;mso-width-percent:0;mso-height-percent:0;mso-width-percent:0;mso-height-percent:0" o:ole="">
+            <v:imagedata r:id="rId13" o:title=""/>
           </v:shape>
-          <o:OLEObject Type="Embed" ProgID="Equation.DSMT4" ShapeID="_x0000_i1077" DrawAspect="Content" ObjectID="_1617710849" r:id="rId15"/>
+          <o:OLEObject Type="Embed" ProgID="Equation.DSMT4" ShapeID="_x0000_i1027" DrawAspect="Content" ObjectID="_1619594390" r:id="rId14"/>
         </w:object>
       </w:r>
       <w:r>
@@ -2603,7 +2629,21 @@
         <w:rPr>
           <w:rFonts w:ascii="Times New Roman" w:hAnsi="Times New Roman" w:cs="Times New Roman"/>
         </w:rPr>
-        <w:t xml:space="preserve"> and Hirst 2014). This rate</w:t>
+        <w:t xml:space="preserve"> and </w:t>
+      </w:r>
+      <w:proofErr w:type="spellStart"/>
+      <w:r>
+        <w:rPr>
+          <w:rFonts w:ascii="Times New Roman" w:hAnsi="Times New Roman" w:cs="Times New Roman"/>
+        </w:rPr>
+        <w:t>Hirst</w:t>
+      </w:r>
+      <w:proofErr w:type="spellEnd"/>
+      <w:r>
+        <w:rPr>
+          <w:rFonts w:ascii="Times New Roman" w:hAnsi="Times New Roman" w:cs="Times New Roman"/>
+        </w:rPr>
+        <w:t xml:space="preserve"> 2014). This rate</w:t>
       </w:r>
       <w:r>
         <w:rPr>
@@ -2665,7 +2705,21 @@
         <w:rPr>
           <w:rFonts w:ascii="Times New Roman" w:hAnsi="Times New Roman" w:cs="Times New Roman"/>
         </w:rPr>
-        <w:t xml:space="preserve"> and Hirst 2014). After encounter, </w:t>
+        <w:t xml:space="preserve"> and </w:t>
+      </w:r>
+      <w:proofErr w:type="spellStart"/>
+      <w:r>
+        <w:rPr>
+          <w:rFonts w:ascii="Times New Roman" w:hAnsi="Times New Roman" w:cs="Times New Roman"/>
+        </w:rPr>
+        <w:t>Hirst</w:t>
+      </w:r>
+      <w:proofErr w:type="spellEnd"/>
+      <w:r>
+        <w:rPr>
+          <w:rFonts w:ascii="Times New Roman" w:hAnsi="Times New Roman" w:cs="Times New Roman"/>
+        </w:rPr>
+        <w:t xml:space="preserve"> 2014). After encounter, </w:t>
       </w:r>
       <w:r>
         <w:rPr>
@@ -2703,7 +2757,21 @@
         <w:rPr>
           <w:rFonts w:ascii="Times New Roman" w:hAnsi="Times New Roman" w:cs="Times New Roman"/>
         </w:rPr>
-        <w:t xml:space="preserve"> and Hirst 2014; </w:t>
+        <w:t xml:space="preserve"> and </w:t>
+      </w:r>
+      <w:proofErr w:type="spellStart"/>
+      <w:r>
+        <w:rPr>
+          <w:rFonts w:ascii="Times New Roman" w:hAnsi="Times New Roman" w:cs="Times New Roman"/>
+        </w:rPr>
+        <w:t>Hirst</w:t>
+      </w:r>
+      <w:proofErr w:type="spellEnd"/>
+      <w:r>
+        <w:rPr>
+          <w:rFonts w:ascii="Times New Roman" w:hAnsi="Times New Roman" w:cs="Times New Roman"/>
+        </w:rPr>
+        <w:t xml:space="preserve"> 2014; </w:t>
       </w:r>
       <w:r>
         <w:rPr>
@@ -3123,10 +3191,10 @@
           <w:position w:val="-12"/>
         </w:rPr>
         <w:object w:dxaOrig="280" w:dyaOrig="380" w14:anchorId="02C701B9">
-          <v:shape id="_x0000_i1076" type="#_x0000_t75" alt="" style="width:14.05pt;height:19.1pt;mso-width-percent:0;mso-height-percent:0;mso-width-percent:0;mso-height-percent:0" o:ole="">
-            <v:imagedata r:id="rId16" o:title=""/>
+          <v:shape id="_x0000_i1028" type="#_x0000_t75" alt="" style="width:14.15pt;height:19pt;mso-width-percent:0;mso-height-percent:0;mso-width-percent:0;mso-height-percent:0" o:ole="">
+            <v:imagedata r:id="rId15" o:title=""/>
           </v:shape>
-          <o:OLEObject Type="Embed" ProgID="Equation.DSMT4" ShapeID="_x0000_i1076" DrawAspect="Content" ObjectID="_1617710850" r:id="rId17"/>
+          <o:OLEObject Type="Embed" ProgID="Equation.DSMT4" ShapeID="_x0000_i1028" DrawAspect="Content" ObjectID="_1619594391" r:id="rId16"/>
         </w:object>
       </w:r>
       <w:bookmarkEnd w:id="5"/>
@@ -3143,10 +3211,10 @@
           <w:position w:val="-6"/>
         </w:rPr>
         <w:object w:dxaOrig="220" w:dyaOrig="280" w14:anchorId="12DCF5AA">
-          <v:shape id="_x0000_i1075" type="#_x0000_t75" alt="" style="width:11.05pt;height:14.05pt;mso-width-percent:0;mso-height-percent:0;mso-width-percent:0;mso-height-percent:0" o:ole="">
-            <v:imagedata r:id="rId18" o:title=""/>
+          <v:shape id="_x0000_i1029" type="#_x0000_t75" alt="" style="width:11.05pt;height:14.15pt;mso-width-percent:0;mso-height-percent:0;mso-width-percent:0;mso-height-percent:0" o:ole="">
+            <v:imagedata r:id="rId17" o:title=""/>
           </v:shape>
-          <o:OLEObject Type="Embed" ProgID="Equation.DSMT4" ShapeID="_x0000_i1075" DrawAspect="Content" ObjectID="_1617710851" r:id="rId19"/>
+          <o:OLEObject Type="Embed" ProgID="Equation.DSMT4" ShapeID="_x0000_i1029" DrawAspect="Content" ObjectID="_1619594392" r:id="rId18"/>
         </w:object>
       </w:r>
       <w:r>
@@ -3162,10 +3230,10 @@
           <w:position w:val="-12"/>
         </w:rPr>
         <w:object w:dxaOrig="340" w:dyaOrig="380" w14:anchorId="488329BD">
-          <v:shape id="_x0000_i1074" type="#_x0000_t75" alt="" style="width:16.75pt;height:19.1pt;mso-width-percent:0;mso-height-percent:0;mso-width-percent:0;mso-height-percent:0" o:ole="">
-            <v:imagedata r:id="rId20" o:title=""/>
+          <v:shape id="_x0000_i1030" type="#_x0000_t75" alt="" style="width:16.8pt;height:19pt;mso-width-percent:0;mso-height-percent:0;mso-width-percent:0;mso-height-percent:0" o:ole="">
+            <v:imagedata r:id="rId19" o:title=""/>
           </v:shape>
-          <o:OLEObject Type="Embed" ProgID="Equation.DSMT4" ShapeID="_x0000_i1074" DrawAspect="Content" ObjectID="_1617710852" r:id="rId21"/>
+          <o:OLEObject Type="Embed" ProgID="Equation.DSMT4" ShapeID="_x0000_i1030" DrawAspect="Content" ObjectID="_1619594393" r:id="rId20"/>
         </w:object>
       </w:r>
       <w:r>
@@ -3212,10 +3280,10 @@
           <w:position w:val="-16"/>
         </w:rPr>
         <w:object w:dxaOrig="1980" w:dyaOrig="440" w14:anchorId="0882587D">
-          <v:shape id="_x0000_i1073" type="#_x0000_t75" alt="" style="width:99.15pt;height:22.1pt;mso-width-percent:0;mso-height-percent:0;mso-width-percent:0;mso-height-percent:0" o:ole="">
-            <v:imagedata r:id="rId22" o:title=""/>
+          <v:shape id="_x0000_i1031" type="#_x0000_t75" alt="" style="width:99.4pt;height:22.1pt;mso-width-percent:0;mso-height-percent:0;mso-width-percent:0;mso-height-percent:0" o:ole="">
+            <v:imagedata r:id="rId21" o:title=""/>
           </v:shape>
-          <o:OLEObject Type="Embed" ProgID="Equation.DSMT4" ShapeID="_x0000_i1073" DrawAspect="Content" ObjectID="_1617710853" r:id="rId23"/>
+          <o:OLEObject Type="Embed" ProgID="Equation.DSMT4" ShapeID="_x0000_i1031" DrawAspect="Content" ObjectID="_1619594394" r:id="rId22"/>
         </w:object>
       </w:r>
       <w:r>
@@ -3242,10 +3310,10 @@
           <w:position w:val="-16"/>
         </w:rPr>
         <w:object w:dxaOrig="860" w:dyaOrig="420" w14:anchorId="35EE9867">
-          <v:shape id="_x0000_i1072" type="#_x0000_t75" alt="" style="width:42.85pt;height:21.1pt;mso-width-percent:0;mso-height-percent:0;mso-width-percent:0;mso-height-percent:0" o:ole="">
-            <v:imagedata r:id="rId24" o:title=""/>
+          <v:shape id="_x0000_i1032" type="#_x0000_t75" alt="" style="width:42.85pt;height:21.2pt;mso-width-percent:0;mso-height-percent:0;mso-width-percent:0;mso-height-percent:0" o:ole="">
+            <v:imagedata r:id="rId23" o:title=""/>
           </v:shape>
-          <o:OLEObject Type="Embed" ProgID="Equation.DSMT4" ShapeID="_x0000_i1072" DrawAspect="Content" ObjectID="_1617710854" r:id="rId25"/>
+          <o:OLEObject Type="Embed" ProgID="Equation.DSMT4" ShapeID="_x0000_i1032" DrawAspect="Content" ObjectID="_1619594395" r:id="rId24"/>
         </w:object>
       </w:r>
       <w:r>
@@ -3303,15 +3371,7 @@
         <w:rPr>
           <w:rFonts w:ascii="Times New Roman" w:hAnsi="Times New Roman" w:cs="Times New Roman"/>
         </w:rPr>
-        <w:t>T</w:t>
-      </w:r>
-      <w:bookmarkStart w:id="6" w:name="_GoBack"/>
-      <w:bookmarkEnd w:id="6"/>
-      <w:r>
-        <w:rPr>
-          <w:rFonts w:ascii="Times New Roman" w:hAnsi="Times New Roman" w:cs="Times New Roman"/>
-        </w:rPr>
-        <w:t xml:space="preserve">his function therefore determines the expected </w:t>
+        <w:t xml:space="preserve">This function therefore determines the expected </w:t>
       </w:r>
       <w:r>
         <w:rPr>
@@ -3357,10 +3417,10 @@
           <w:position w:val="-6"/>
         </w:rPr>
         <w:object w:dxaOrig="880" w:dyaOrig="340" w14:anchorId="20557D3C">
-          <v:shape id="_x0000_i1071" type="#_x0000_t75" alt="" style="width:43.55pt;height:16.75pt;mso-width-percent:0;mso-height-percent:0;mso-width-percent:0;mso-height-percent:0" o:ole="">
-            <v:imagedata r:id="rId26" o:title=""/>
+          <v:shape id="_x0000_i1033" type="#_x0000_t75" alt="" style="width:43.75pt;height:16.8pt;mso-width-percent:0;mso-height-percent:0;mso-width-percent:0;mso-height-percent:0" o:ole="">
+            <v:imagedata r:id="rId25" o:title=""/>
           </v:shape>
-          <o:OLEObject Type="Embed" ProgID="Equation.DSMT4" ShapeID="_x0000_i1071" DrawAspect="Content" ObjectID="_1617710855" r:id="rId27"/>
+          <o:OLEObject Type="Embed" ProgID="Equation.DSMT4" ShapeID="_x0000_i1033" DrawAspect="Content" ObjectID="_1619594396" r:id="rId26"/>
         </w:object>
       </w:r>
       <w:r>
@@ -3545,10 +3605,10 @@
           <w:position w:val="-12"/>
         </w:rPr>
         <w:object w:dxaOrig="280" w:dyaOrig="380" w14:anchorId="0D620814">
-          <v:shape id="_x0000_i1070" type="#_x0000_t75" alt="" style="width:14.05pt;height:19.1pt;mso-width-percent:0;mso-height-percent:0;mso-width-percent:0;mso-height-percent:0" o:ole="">
-            <v:imagedata r:id="rId28" o:title=""/>
+          <v:shape id="_x0000_i1034" type="#_x0000_t75" alt="" style="width:14.15pt;height:19pt;mso-width-percent:0;mso-height-percent:0;mso-width-percent:0;mso-height-percent:0" o:ole="">
+            <v:imagedata r:id="rId27" o:title=""/>
           </v:shape>
-          <o:OLEObject Type="Embed" ProgID="Equation.DSMT4" ShapeID="_x0000_i1070" DrawAspect="Content" ObjectID="_1617710856" r:id="rId29"/>
+          <o:OLEObject Type="Embed" ProgID="Equation.DSMT4" ShapeID="_x0000_i1034" DrawAspect="Content" ObjectID="_1619594397" r:id="rId28"/>
         </w:object>
       </w:r>
       <w:r>
@@ -3591,10 +3651,10 @@
           <w:position w:val="-28"/>
         </w:rPr>
         <w:object w:dxaOrig="2800" w:dyaOrig="600" w14:anchorId="59775D1E">
-          <v:shape id="_x0000_i1069" type="#_x0000_t75" alt="" style="width:140.3pt;height:30.15pt;mso-width-percent:0;mso-height-percent:0;mso-width-percent:0;mso-height-percent:0" o:ole="">
-            <v:imagedata r:id="rId30" o:title=""/>
+          <v:shape id="_x0000_i1035" type="#_x0000_t75" alt="" style="width:140.45pt;height:30.05pt;mso-width-percent:0;mso-height-percent:0;mso-width-percent:0;mso-height-percent:0" o:ole="">
+            <v:imagedata r:id="rId29" o:title=""/>
           </v:shape>
-          <o:OLEObject Type="Embed" ProgID="Equation.DSMT4" ShapeID="_x0000_i1069" DrawAspect="Content" ObjectID="_1617710857" r:id="rId31"/>
+          <o:OLEObject Type="Embed" ProgID="Equation.DSMT4" ShapeID="_x0000_i1035" DrawAspect="Content" ObjectID="_1619594398" r:id="rId30"/>
         </w:object>
       </w:r>
       <w:r>
@@ -3618,7 +3678,7 @@
       <w:r>
         <w:fldChar w:fldCharType="end"/>
       </w:r>
-      <w:bookmarkStart w:id="7" w:name="ZEqnNum234561"/>
+      <w:bookmarkStart w:id="6" w:name="ZEqnNum234561"/>
       <w:r>
         <w:instrText>(</w:instrText>
       </w:r>
@@ -3655,7 +3715,7 @@
       <w:r>
         <w:instrText>)</w:instrText>
       </w:r>
-      <w:bookmarkEnd w:id="7"/>
+      <w:bookmarkEnd w:id="6"/>
       <w:r>
         <w:fldChar w:fldCharType="end"/>
       </w:r>
@@ -3732,10 +3792,10 @@
           <w:position w:val="-16"/>
         </w:rPr>
         <w:object w:dxaOrig="360" w:dyaOrig="420" w14:anchorId="1648206E">
-          <v:shape id="_x0000_i1068" type="#_x0000_t75" alt="" style="width:17.75pt;height:20.75pt;mso-width-percent:0;mso-height-percent:0;mso-width-percent:0;mso-height-percent:0" o:ole="">
-            <v:imagedata r:id="rId32" o:title=""/>
+          <v:shape id="_x0000_i1036" type="#_x0000_t75" alt="" style="width:17.65pt;height:20.75pt;mso-width-percent:0;mso-height-percent:0;mso-width-percent:0;mso-height-percent:0" o:ole="">
+            <v:imagedata r:id="rId31" o:title=""/>
           </v:shape>
-          <o:OLEObject Type="Embed" ProgID="Equation.DSMT4" ShapeID="_x0000_i1068" DrawAspect="Content" ObjectID="_1617710858" r:id="rId33"/>
+          <o:OLEObject Type="Embed" ProgID="Equation.DSMT4" ShapeID="_x0000_i1036" DrawAspect="Content" ObjectID="_1619594399" r:id="rId32"/>
         </w:object>
       </w:r>
       <w:r>
@@ -3747,10 +3807,10 @@
           <w:position w:val="-12"/>
         </w:rPr>
         <w:object w:dxaOrig="260" w:dyaOrig="380" w14:anchorId="440AD868">
-          <v:shape id="_x0000_i1067" type="#_x0000_t75" alt="" style="width:13.05pt;height:19.1pt;mso-width-percent:0;mso-height-percent:0;mso-width-percent:0;mso-height-percent:0" o:ole="">
-            <v:imagedata r:id="rId34" o:title=""/>
+          <v:shape id="_x0000_i1037" type="#_x0000_t75" alt="" style="width:13.25pt;height:19pt;mso-width-percent:0;mso-height-percent:0;mso-width-percent:0;mso-height-percent:0" o:ole="">
+            <v:imagedata r:id="rId33" o:title=""/>
           </v:shape>
-          <o:OLEObject Type="Embed" ProgID="Equation.DSMT4" ShapeID="_x0000_i1067" DrawAspect="Content" ObjectID="_1617710859" r:id="rId35"/>
+          <o:OLEObject Type="Embed" ProgID="Equation.DSMT4" ShapeID="_x0000_i1037" DrawAspect="Content" ObjectID="_1619594400" r:id="rId34"/>
         </w:object>
       </w:r>
       <w:r>
@@ -3795,10 +3855,10 @@
           <w:position w:val="-16"/>
         </w:rPr>
         <w:object w:dxaOrig="1880" w:dyaOrig="440" w14:anchorId="1CDF3684">
-          <v:shape id="_x0000_i1066" type="#_x0000_t75" alt="" style="width:94.1pt;height:22.1pt;mso-width-percent:0;mso-height-percent:0;mso-width-percent:0;mso-height-percent:0" o:ole="">
-            <v:imagedata r:id="rId36" o:title=""/>
+          <v:shape id="_x0000_i1038" type="#_x0000_t75" alt="" style="width:94.1pt;height:22.1pt;mso-width-percent:0;mso-height-percent:0;mso-width-percent:0;mso-height-percent:0" o:ole="">
+            <v:imagedata r:id="rId35" o:title=""/>
           </v:shape>
-          <o:OLEObject Type="Embed" ProgID="Equation.DSMT4" ShapeID="_x0000_i1066" DrawAspect="Content" ObjectID="_1617710860" r:id="rId37"/>
+          <o:OLEObject Type="Embed" ProgID="Equation.DSMT4" ShapeID="_x0000_i1038" DrawAspect="Content" ObjectID="_1619594401" r:id="rId36"/>
         </w:object>
       </w:r>
       <w:r>
@@ -4057,10 +4117,10 @@
           <w:position w:val="-12"/>
         </w:rPr>
         <w:object w:dxaOrig="260" w:dyaOrig="380" w14:anchorId="05D3CFA7">
-          <v:shape id="_x0000_i1065" type="#_x0000_t75" alt="" style="width:13.05pt;height:19.1pt;mso-width-percent:0;mso-height-percent:0;mso-width-percent:0;mso-height-percent:0" o:ole="">
-            <v:imagedata r:id="rId38" o:title=""/>
+          <v:shape id="_x0000_i1039" type="#_x0000_t75" alt="" style="width:13.25pt;height:19pt;mso-width-percent:0;mso-height-percent:0;mso-width-percent:0;mso-height-percent:0" o:ole="">
+            <v:imagedata r:id="rId37" o:title=""/>
           </v:shape>
-          <o:OLEObject Type="Embed" ProgID="Equation.DSMT4" ShapeID="_x0000_i1065" DrawAspect="Content" ObjectID="_1617710861" r:id="rId39"/>
+          <o:OLEObject Type="Embed" ProgID="Equation.DSMT4" ShapeID="_x0000_i1039" DrawAspect="Content" ObjectID="_1619594402" r:id="rId38"/>
         </w:object>
       </w:r>
       <w:r>
@@ -4095,10 +4155,10 @@
           <w:position w:val="-4"/>
         </w:rPr>
         <w:object w:dxaOrig="540" w:dyaOrig="240" w14:anchorId="3DFF1F11">
-          <v:shape id="_x0000_i1064" type="#_x0000_t75" alt="" style="width:27.15pt;height:12.4pt;mso-width-percent:0;mso-height-percent:0;mso-width-percent:0;mso-height-percent:0" o:ole="">
-            <v:imagedata r:id="rId40" o:title=""/>
+          <v:shape id="_x0000_i1040" type="#_x0000_t75" alt="" style="width:26.95pt;height:12.35pt;mso-width-percent:0;mso-height-percent:0;mso-width-percent:0;mso-height-percent:0" o:ole="">
+            <v:imagedata r:id="rId39" o:title=""/>
           </v:shape>
-          <o:OLEObject Type="Embed" ProgID="Equation.DSMT4" ShapeID="_x0000_i1064" DrawAspect="Content" ObjectID="_1617710862" r:id="rId41"/>
+          <o:OLEObject Type="Embed" ProgID="Equation.DSMT4" ShapeID="_x0000_i1040" DrawAspect="Content" ObjectID="_1619594403" r:id="rId40"/>
         </w:object>
       </w:r>
       <w:r>
@@ -4300,10 +4360,10 @@
           <w:position w:val="-12"/>
         </w:rPr>
         <w:object w:dxaOrig="1380" w:dyaOrig="400" w14:anchorId="5ABD20EF">
-          <v:shape id="_x0000_i1063" type="#_x0000_t75" alt="" style="width:69pt;height:20.45pt;mso-width-percent:0;mso-height-percent:0;mso-width-percent:0;mso-height-percent:0" o:ole="">
-            <v:imagedata r:id="rId42" o:title=""/>
+          <v:shape id="_x0000_i1041" type="#_x0000_t75" alt="" style="width:68.9pt;height:20.3pt;mso-width-percent:0;mso-height-percent:0;mso-width-percent:0;mso-height-percent:0" o:ole="">
+            <v:imagedata r:id="rId41" o:title=""/>
           </v:shape>
-          <o:OLEObject Type="Embed" ProgID="Equation.DSMT4" ShapeID="_x0000_i1063" DrawAspect="Content" ObjectID="_1617710863" r:id="rId43"/>
+          <o:OLEObject Type="Embed" ProgID="Equation.DSMT4" ShapeID="_x0000_i1041" DrawAspect="Content" ObjectID="_1619594404" r:id="rId42"/>
         </w:object>
       </w:r>
       <w:r>
@@ -4428,10 +4488,10 @@
           <w:position w:val="-12"/>
         </w:rPr>
         <w:object w:dxaOrig="720" w:dyaOrig="380" w14:anchorId="13C9F4AF">
-          <v:shape id="_x0000_i1062" type="#_x0000_t75" alt="" style="width:36.15pt;height:19.1pt;mso-width-percent:0;mso-height-percent:0;mso-width-percent:0;mso-height-percent:0" o:ole="">
-            <v:imagedata r:id="rId44" o:title=""/>
+          <v:shape id="_x0000_i1042" type="#_x0000_t75" alt="" style="width:36.2pt;height:19pt;mso-width-percent:0;mso-height-percent:0;mso-width-percent:0;mso-height-percent:0" o:ole="">
+            <v:imagedata r:id="rId43" o:title=""/>
           </v:shape>
-          <o:OLEObject Type="Embed" ProgID="Equation.DSMT4" ShapeID="_x0000_i1062" DrawAspect="Content" ObjectID="_1617710864" r:id="rId45"/>
+          <o:OLEObject Type="Embed" ProgID="Equation.DSMT4" ShapeID="_x0000_i1042" DrawAspect="Content" ObjectID="_1619594405" r:id="rId44"/>
         </w:object>
       </w:r>
       <w:r>
@@ -4453,10 +4513,10 @@
           <w:position w:val="-12"/>
         </w:rPr>
         <w:object w:dxaOrig="1520" w:dyaOrig="380" w14:anchorId="6E5999F8">
-          <v:shape id="_x0000_i1061" type="#_x0000_t75" alt="" style="width:75.7pt;height:19.1pt;mso-width-percent:0;mso-height-percent:0;mso-width-percent:0;mso-height-percent:0" o:ole="">
-            <v:imagedata r:id="rId46" o:title=""/>
+          <v:shape id="_x0000_i1043" type="#_x0000_t75" alt="" style="width:75.55pt;height:19pt;mso-width-percent:0;mso-height-percent:0;mso-width-percent:0;mso-height-percent:0" o:ole="">
+            <v:imagedata r:id="rId45" o:title=""/>
           </v:shape>
-          <o:OLEObject Type="Embed" ProgID="Equation.DSMT4" ShapeID="_x0000_i1061" DrawAspect="Content" ObjectID="_1617710865" r:id="rId47"/>
+          <o:OLEObject Type="Embed" ProgID="Equation.DSMT4" ShapeID="_x0000_i1043" DrawAspect="Content" ObjectID="_1619594406" r:id="rId46"/>
         </w:object>
       </w:r>
       <w:r>
@@ -4472,10 +4532,10 @@
           <w:position w:val="-12"/>
         </w:rPr>
         <w:object w:dxaOrig="2220" w:dyaOrig="380" w14:anchorId="3DB31E63">
-          <v:shape id="_x0000_i1060" type="#_x0000_t75" alt="" style="width:111.5pt;height:19.1pt;mso-width-percent:0;mso-height-percent:0;mso-width-percent:0;mso-height-percent:0" o:ole="">
-            <v:imagedata r:id="rId48" o:title=""/>
+          <v:shape id="_x0000_i1044" type="#_x0000_t75" alt="" style="width:111.75pt;height:19pt;mso-width-percent:0;mso-height-percent:0;mso-width-percent:0;mso-height-percent:0" o:ole="">
+            <v:imagedata r:id="rId47" o:title=""/>
           </v:shape>
-          <o:OLEObject Type="Embed" ProgID="Equation.DSMT4" ShapeID="_x0000_i1060" DrawAspect="Content" ObjectID="_1617710866" r:id="rId49"/>
+          <o:OLEObject Type="Embed" ProgID="Equation.DSMT4" ShapeID="_x0000_i1044" DrawAspect="Content" ObjectID="_1619594407" r:id="rId48"/>
         </w:object>
       </w:r>
       <w:r>
@@ -4570,10 +4630,10 @@
           <w:position w:val="-12"/>
         </w:rPr>
         <w:object w:dxaOrig="300" w:dyaOrig="400" w14:anchorId="3614DFCA">
-          <v:shape id="_x0000_i1059" type="#_x0000_t75" alt="" style="width:14.75pt;height:19.75pt;mso-width-percent:0;mso-height-percent:0;mso-width-percent:0;mso-height-percent:0" o:ole="">
-            <v:imagedata r:id="rId10" o:title=""/>
+          <v:shape id="_x0000_i1045" type="#_x0000_t75" alt="" style="width:14.6pt;height:19.9pt;mso-width-percent:0;mso-height-percent:0;mso-width-percent:0;mso-height-percent:0" o:ole="">
+            <v:imagedata r:id="rId9" o:title=""/>
           </v:shape>
-          <o:OLEObject Type="Embed" ProgID="Equation.DSMT4" ShapeID="_x0000_i1059" DrawAspect="Content" ObjectID="_1617710867" r:id="rId50"/>
+          <o:OLEObject Type="Embed" ProgID="Equation.DSMT4" ShapeID="_x0000_i1045" DrawAspect="Content" ObjectID="_1619594408" r:id="rId49"/>
         </w:object>
       </w:r>
       <w:r>
@@ -4732,10 +4792,10 @@
           <w:position w:val="-6"/>
         </w:rPr>
         <w:object w:dxaOrig="200" w:dyaOrig="220" w14:anchorId="6C176E62">
-          <v:shape id="_x0000_i1058" type="#_x0000_t75" alt="" style="width:9.7pt;height:11.05pt;mso-width-percent:0;mso-height-percent:0;mso-width-percent:0;mso-height-percent:0" o:ole="">
-            <v:imagedata r:id="rId51" o:title=""/>
+          <v:shape id="_x0000_i1046" type="#_x0000_t75" alt="" style="width:9.7pt;height:11.05pt;mso-width-percent:0;mso-height-percent:0;mso-width-percent:0;mso-height-percent:0" o:ole="">
+            <v:imagedata r:id="rId50" o:title=""/>
           </v:shape>
-          <o:OLEObject Type="Embed" ProgID="Equation.DSMT4" ShapeID="_x0000_i1058" DrawAspect="Content" ObjectID="_1617710868" r:id="rId52"/>
+          <o:OLEObject Type="Embed" ProgID="Equation.DSMT4" ShapeID="_x0000_i1046" DrawAspect="Content" ObjectID="_1619594409" r:id="rId51"/>
         </w:object>
       </w:r>
       <w:r>
@@ -4889,10 +4949,10 @@
           <w:position w:val="-14"/>
         </w:rPr>
         <w:object w:dxaOrig="2040" w:dyaOrig="560" w14:anchorId="0D75EFAC">
-          <v:shape id="_x0000_i1057" type="#_x0000_t75" alt="" style="width:102.15pt;height:28.45pt;mso-width-percent:0;mso-height-percent:0;mso-width-percent:0;mso-height-percent:0" o:ole="">
-            <v:imagedata r:id="rId53" o:title=""/>
+          <v:shape id="_x0000_i1047" type="#_x0000_t75" alt="" style="width:102.05pt;height:28.25pt;mso-width-percent:0;mso-height-percent:0;mso-width-percent:0;mso-height-percent:0" o:ole="">
+            <v:imagedata r:id="rId52" o:title=""/>
           </v:shape>
-          <o:OLEObject Type="Embed" ProgID="Equation.DSMT4" ShapeID="_x0000_i1057" DrawAspect="Content" ObjectID="_1617710869" r:id="rId54"/>
+          <o:OLEObject Type="Embed" ProgID="Equation.DSMT4" ShapeID="_x0000_i1047" DrawAspect="Content" ObjectID="_1619594410" r:id="rId53"/>
         </w:object>
       </w:r>
       <w:r>
@@ -4955,10 +5015,10 @@
           <w:position w:val="-32"/>
         </w:rPr>
         <w:object w:dxaOrig="5100" w:dyaOrig="780" w14:anchorId="5A1A59B0">
-          <v:shape id="_x0000_i1056" type="#_x0000_t75" alt="" style="width:254.85pt;height:38.85pt;mso-width-percent:0;mso-height-percent:0;mso-width-percent:0;mso-height-percent:0" o:ole="">
-            <v:imagedata r:id="rId55" o:title=""/>
+          <v:shape id="_x0000_i1048" type="#_x0000_t75" alt="" style="width:254.85pt;height:38.85pt;mso-width-percent:0;mso-height-percent:0;mso-width-percent:0;mso-height-percent:0" o:ole="">
+            <v:imagedata r:id="rId54" o:title=""/>
           </v:shape>
-          <o:OLEObject Type="Embed" ProgID="Equation.DSMT4" ShapeID="_x0000_i1056" DrawAspect="Content" ObjectID="_1617710870" r:id="rId56"/>
+          <o:OLEObject Type="Embed" ProgID="Equation.DSMT4" ShapeID="_x0000_i1048" DrawAspect="Content" ObjectID="_1619594411" r:id="rId55"/>
         </w:object>
       </w:r>
       <w:r>
@@ -5101,10 +5161,10 @@
           <w:position w:val="-12"/>
         </w:rPr>
         <w:object w:dxaOrig="3240" w:dyaOrig="380" w14:anchorId="19279A1F">
-          <v:shape id="_x0000_i1055" type="#_x0000_t75" alt="" style="width:161.75pt;height:19.1pt;mso-width-percent:0;mso-height-percent:0;mso-width-percent:0;mso-height-percent:0" o:ole="">
-            <v:imagedata r:id="rId57" o:title=""/>
+          <v:shape id="_x0000_i1049" type="#_x0000_t75" alt="" style="width:161.65pt;height:19pt;mso-width-percent:0;mso-height-percent:0;mso-width-percent:0;mso-height-percent:0" o:ole="">
+            <v:imagedata r:id="rId56" o:title=""/>
           </v:shape>
-          <o:OLEObject Type="Embed" ProgID="Equation.DSMT4" ShapeID="_x0000_i1055" DrawAspect="Content" ObjectID="_1617710871" r:id="rId58"/>
+          <o:OLEObject Type="Embed" ProgID="Equation.DSMT4" ShapeID="_x0000_i1049" DrawAspect="Content" ObjectID="_1619594412" r:id="rId57"/>
         </w:object>
       </w:r>
       <w:r>
@@ -5126,10 +5186,10 @@
           <w:position w:val="-10"/>
         </w:rPr>
         <w:object w:dxaOrig="560" w:dyaOrig="320" w14:anchorId="301F5334">
-          <v:shape id="_x0000_i1054" type="#_x0000_t75" alt="" style="width:28.45pt;height:16.05pt;mso-width-percent:0;mso-height-percent:0;mso-width-percent:0;mso-height-percent:0" o:ole="">
-            <v:imagedata r:id="rId59" o:title=""/>
+          <v:shape id="_x0000_i1050" type="#_x0000_t75" alt="" style="width:28.25pt;height:15.9pt;mso-width-percent:0;mso-height-percent:0;mso-width-percent:0;mso-height-percent:0" o:ole="">
+            <v:imagedata r:id="rId58" o:title=""/>
           </v:shape>
-          <o:OLEObject Type="Embed" ProgID="Equation.DSMT4" ShapeID="_x0000_i1054" DrawAspect="Content" ObjectID="_1617710872" r:id="rId60"/>
+          <o:OLEObject Type="Embed" ProgID="Equation.DSMT4" ShapeID="_x0000_i1050" DrawAspect="Content" ObjectID="_1619594413" r:id="rId59"/>
         </w:object>
       </w:r>
       <w:r>
@@ -5187,10 +5247,10 @@
           <w:position w:val="-12"/>
         </w:rPr>
         <w:object w:dxaOrig="560" w:dyaOrig="380" w14:anchorId="1D3ABF52">
-          <v:shape id="_x0000_i1053" type="#_x0000_t75" alt="" style="width:28.45pt;height:19.1pt;mso-width-percent:0;mso-height-percent:0;mso-width-percent:0;mso-height-percent:0" o:ole="">
-            <v:imagedata r:id="rId61" o:title=""/>
+          <v:shape id="_x0000_i1051" type="#_x0000_t75" alt="" style="width:28.25pt;height:19pt;mso-width-percent:0;mso-height-percent:0;mso-width-percent:0;mso-height-percent:0" o:ole="">
+            <v:imagedata r:id="rId60" o:title=""/>
           </v:shape>
-          <o:OLEObject Type="Embed" ProgID="Equation.DSMT4" ShapeID="_x0000_i1053" DrawAspect="Content" ObjectID="_1617710873" r:id="rId62"/>
+          <o:OLEObject Type="Embed" ProgID="Equation.DSMT4" ShapeID="_x0000_i1051" DrawAspect="Content" ObjectID="_1619594414" r:id="rId61"/>
         </w:object>
       </w:r>
       <w:r>
@@ -5259,9 +5319,9 @@
         </w:rPr>
         <w:object w:dxaOrig="2660" w:dyaOrig="420" w14:anchorId="0BA16D9E">
           <v:shape id="_x0000_i1052" type="#_x0000_t75" alt="" style="width:132.95pt;height:20.75pt;mso-width-percent:0;mso-height-percent:0;mso-width-percent:0;mso-height-percent:0" o:ole="">
-            <v:imagedata r:id="rId63" o:title=""/>
+            <v:imagedata r:id="rId62" o:title=""/>
           </v:shape>
-          <o:OLEObject Type="Embed" ProgID="Equation.DSMT4" ShapeID="_x0000_i1052" DrawAspect="Content" ObjectID="_1617710874" r:id="rId64"/>
+          <o:OLEObject Type="Embed" ProgID="Equation.DSMT4" ShapeID="_x0000_i1052" DrawAspect="Content" ObjectID="_1619594415" r:id="rId63"/>
         </w:object>
       </w:r>
       <w:r>
@@ -5429,10 +5489,10 @@
           <w:position w:val="-10"/>
         </w:rPr>
         <w:object w:dxaOrig="820" w:dyaOrig="320" w14:anchorId="2EA5B2A9">
-          <v:shape id="_x0000_i1051" type="#_x0000_t75" alt="" style="width:41.2pt;height:16.05pt;mso-width-percent:0;mso-height-percent:0;mso-width-percent:0;mso-height-percent:0" o:ole="">
-            <v:imagedata r:id="rId65" o:title=""/>
+          <v:shape id="_x0000_i1053" type="#_x0000_t75" alt="" style="width:41.1pt;height:15.9pt;mso-width-percent:0;mso-height-percent:0;mso-width-percent:0;mso-height-percent:0" o:ole="">
+            <v:imagedata r:id="rId64" o:title=""/>
           </v:shape>
-          <o:OLEObject Type="Embed" ProgID="Equation.DSMT4" ShapeID="_x0000_i1051" DrawAspect="Content" ObjectID="_1617710875" r:id="rId66"/>
+          <o:OLEObject Type="Embed" ProgID="Equation.DSMT4" ShapeID="_x0000_i1053" DrawAspect="Content" ObjectID="_1619594416" r:id="rId65"/>
         </w:object>
       </w:r>
       <w:r>
@@ -5479,10 +5539,10 @@
           <w:position w:val="-4"/>
         </w:rPr>
         <w:object w:dxaOrig="220" w:dyaOrig="240" w14:anchorId="263436D3">
-          <v:shape id="_x0000_i1050" type="#_x0000_t75" alt="" style="width:11.05pt;height:12.4pt;mso-width-percent:0;mso-height-percent:0;mso-width-percent:0;mso-height-percent:0" o:ole="">
-            <v:imagedata r:id="rId67" o:title=""/>
+          <v:shape id="_x0000_i1054" type="#_x0000_t75" alt="" style="width:11.05pt;height:12.35pt;mso-width-percent:0;mso-height-percent:0;mso-width-percent:0;mso-height-percent:0" o:ole="">
+            <v:imagedata r:id="rId66" o:title=""/>
           </v:shape>
-          <o:OLEObject Type="Embed" ProgID="Equation.DSMT4" ShapeID="_x0000_i1050" DrawAspect="Content" ObjectID="_1617710876" r:id="rId68"/>
+          <o:OLEObject Type="Embed" ProgID="Equation.DSMT4" ShapeID="_x0000_i1054" DrawAspect="Content" ObjectID="_1619594417" r:id="rId67"/>
         </w:object>
       </w:r>
       <w:r>
@@ -5522,10 +5582,10 @@
           <w:position w:val="-10"/>
         </w:rPr>
         <w:object w:dxaOrig="780" w:dyaOrig="320" w14:anchorId="35F48D0D">
-          <v:shape id="_x0000_i1049" type="#_x0000_t75" alt="" style="width:39.5pt;height:16.05pt;mso-width-percent:0;mso-height-percent:0;mso-width-percent:0;mso-height-percent:0" o:ole="">
-            <v:imagedata r:id="rId69" o:title=""/>
+          <v:shape id="_x0000_i1055" type="#_x0000_t75" alt="" style="width:39.3pt;height:15.9pt;mso-width-percent:0;mso-height-percent:0;mso-width-percent:0;mso-height-percent:0" o:ole="">
+            <v:imagedata r:id="rId68" o:title=""/>
           </v:shape>
-          <o:OLEObject Type="Embed" ProgID="Equation.DSMT4" ShapeID="_x0000_i1049" DrawAspect="Content" ObjectID="_1617710877" r:id="rId70"/>
+          <o:OLEObject Type="Embed" ProgID="Equation.DSMT4" ShapeID="_x0000_i1055" DrawAspect="Content" ObjectID="_1619594418" r:id="rId69"/>
         </w:object>
       </w:r>
       <w:r>
@@ -5547,10 +5607,10 @@
           <w:position w:val="-10"/>
         </w:rPr>
         <w:object w:dxaOrig="800" w:dyaOrig="320" w14:anchorId="5874A8AE">
-          <v:shape id="_x0000_i1048" type="#_x0000_t75" alt="" style="width:39.85pt;height:16.05pt;mso-width-percent:0;mso-height-percent:0;mso-width-percent:0;mso-height-percent:0" o:ole="">
-            <v:imagedata r:id="rId71" o:title=""/>
+          <v:shape id="_x0000_i1056" type="#_x0000_t75" alt="" style="width:39.75pt;height:15.9pt;mso-width-percent:0;mso-height-percent:0;mso-width-percent:0;mso-height-percent:0" o:ole="">
+            <v:imagedata r:id="rId70" o:title=""/>
           </v:shape>
-          <o:OLEObject Type="Embed" ProgID="Equation.DSMT4" ShapeID="_x0000_i1048" DrawAspect="Content" ObjectID="_1617710878" r:id="rId72"/>
+          <o:OLEObject Type="Embed" ProgID="Equation.DSMT4" ShapeID="_x0000_i1056" DrawAspect="Content" ObjectID="_1619594419" r:id="rId71"/>
         </w:object>
       </w:r>
       <w:r>
@@ -5572,10 +5632,10 @@
           <w:position w:val="-10"/>
         </w:rPr>
         <w:object w:dxaOrig="1240" w:dyaOrig="320" w14:anchorId="31FE163B">
-          <v:shape id="_x0000_i1047" type="#_x0000_t75" alt="" style="width:62.3pt;height:16.05pt;mso-width-percent:0;mso-height-percent:0;mso-width-percent:0;mso-height-percent:0" o:ole="">
-            <v:imagedata r:id="rId73" o:title=""/>
+          <v:shape id="_x0000_i1057" type="#_x0000_t75" alt="" style="width:62.3pt;height:15.9pt;mso-width-percent:0;mso-height-percent:0;mso-width-percent:0;mso-height-percent:0" o:ole="">
+            <v:imagedata r:id="rId72" o:title=""/>
           </v:shape>
-          <o:OLEObject Type="Embed" ProgID="Equation.DSMT4" ShapeID="_x0000_i1047" DrawAspect="Content" ObjectID="_1617710879" r:id="rId74"/>
+          <o:OLEObject Type="Embed" ProgID="Equation.DSMT4" ShapeID="_x0000_i1057" DrawAspect="Content" ObjectID="_1619594420" r:id="rId73"/>
         </w:object>
       </w:r>
       <w:r>
@@ -5602,8 +5662,17 @@
           <w:rFonts w:ascii="Times New Roman" w:hAnsi="Times New Roman" w:cs="Times New Roman"/>
           <w:i/>
         </w:rPr>
-        <w:t>t &lt; T</w:t>
-      </w:r>
+        <w:t xml:space="preserve">t &lt; </w:t>
+      </w:r>
+      <w:proofErr w:type="spellStart"/>
+      <w:r>
+        <w:rPr>
+          <w:rFonts w:ascii="Times New Roman" w:hAnsi="Times New Roman" w:cs="Times New Roman"/>
+          <w:i/>
+        </w:rPr>
+        <w:t>T</w:t>
+      </w:r>
+      <w:proofErr w:type="spellEnd"/>
       <w:r>
         <w:rPr>
           <w:rFonts w:ascii="Times New Roman" w:hAnsi="Times New Roman" w:cs="Times New Roman"/>
@@ -5617,10 +5686,10 @@
           <w:position w:val="-10"/>
         </w:rPr>
         <w:object w:dxaOrig="820" w:dyaOrig="320" w14:anchorId="1603E614">
-          <v:shape id="_x0000_i1046" type="#_x0000_t75" alt="" style="width:41.2pt;height:16.05pt;mso-width-percent:0;mso-height-percent:0;mso-width-percent:0;mso-height-percent:0" o:ole="">
-            <v:imagedata r:id="rId65" o:title=""/>
+          <v:shape id="_x0000_i1058" type="#_x0000_t75" alt="" style="width:41.1pt;height:15.9pt;mso-width-percent:0;mso-height-percent:0;mso-width-percent:0;mso-height-percent:0" o:ole="">
+            <v:imagedata r:id="rId64" o:title=""/>
           </v:shape>
-          <o:OLEObject Type="Embed" ProgID="Equation.DSMT4" ShapeID="_x0000_i1046" DrawAspect="Content" ObjectID="_1617710880" r:id="rId75"/>
+          <o:OLEObject Type="Embed" ProgID="Equation.DSMT4" ShapeID="_x0000_i1058" DrawAspect="Content" ObjectID="_1619594421" r:id="rId74"/>
         </w:object>
       </w:r>
       <w:r>
@@ -5645,10 +5714,10 @@
           <w:position w:val="-32"/>
         </w:rPr>
         <w:object w:dxaOrig="5300" w:dyaOrig="620" w14:anchorId="76F8A7A9">
-          <v:shape id="_x0000_i1045" type="#_x0000_t75" alt="" style="width:265.25pt;height:30.8pt;mso-width-percent:0;mso-height-percent:0;mso-width-percent:0;mso-height-percent:0" o:ole="">
-            <v:imagedata r:id="rId76" o:title=""/>
+          <v:shape id="_x0000_i1059" type="#_x0000_t75" alt="" style="width:265.45pt;height:30.9pt;mso-width-percent:0;mso-height-percent:0;mso-width-percent:0;mso-height-percent:0" o:ole="">
+            <v:imagedata r:id="rId75" o:title=""/>
           </v:shape>
-          <o:OLEObject Type="Embed" ProgID="Equation.DSMT4" ShapeID="_x0000_i1045" DrawAspect="Content" ObjectID="_1617710881" r:id="rId77"/>
+          <o:OLEObject Type="Embed" ProgID="Equation.DSMT4" ShapeID="_x0000_i1059" DrawAspect="Content" ObjectID="_1619594422" r:id="rId76"/>
         </w:object>
       </w:r>
       <w:r>
@@ -5763,10 +5832,10 @@
           <w:position w:val="-10"/>
         </w:rPr>
         <w:object w:dxaOrig="1620" w:dyaOrig="320" w14:anchorId="5001A938">
-          <v:shape id="_x0000_i1044" type="#_x0000_t75" alt="" style="width:81.4pt;height:16.05pt;mso-width-percent:0;mso-height-percent:0;mso-width-percent:0;mso-height-percent:0" o:ole="">
-            <v:imagedata r:id="rId78" o:title=""/>
+          <v:shape id="_x0000_i1060" type="#_x0000_t75" alt="" style="width:81.3pt;height:15.9pt;mso-width-percent:0;mso-height-percent:0;mso-width-percent:0;mso-height-percent:0" o:ole="">
+            <v:imagedata r:id="rId77" o:title=""/>
           </v:shape>
-          <o:OLEObject Type="Embed" ProgID="Equation.DSMT4" ShapeID="_x0000_i1044" DrawAspect="Content" ObjectID="_1617710882" r:id="rId79"/>
+          <o:OLEObject Type="Embed" ProgID="Equation.DSMT4" ShapeID="_x0000_i1060" DrawAspect="Content" ObjectID="_1619594423" r:id="rId78"/>
         </w:object>
       </w:r>
       <w:r>
@@ -5838,10 +5907,10 @@
           <w:position w:val="-16"/>
         </w:rPr>
         <w:object w:dxaOrig="5460" w:dyaOrig="420" w14:anchorId="59ED447B">
-          <v:shape id="_x0000_i1043" type="#_x0000_t75" alt="" style="width:273.25pt;height:20.75pt;mso-width-percent:0;mso-height-percent:0;mso-width-percent:0;mso-height-percent:0" o:ole="">
-            <v:imagedata r:id="rId80" o:title=""/>
+          <v:shape id="_x0000_i1061" type="#_x0000_t75" alt="" style="width:273.4pt;height:20.75pt;mso-width-percent:0;mso-height-percent:0;mso-width-percent:0;mso-height-percent:0" o:ole="">
+            <v:imagedata r:id="rId79" o:title=""/>
           </v:shape>
-          <o:OLEObject Type="Embed" ProgID="Equation.DSMT4" ShapeID="_x0000_i1043" DrawAspect="Content" ObjectID="_1617710883" r:id="rId81"/>
+          <o:OLEObject Type="Embed" ProgID="Equation.DSMT4" ShapeID="_x0000_i1061" DrawAspect="Content" ObjectID="_1619594424" r:id="rId80"/>
         </w:object>
       </w:r>
       <w:r>
@@ -5870,10 +5939,10 @@
           <w:position w:val="-10"/>
         </w:rPr>
         <w:object w:dxaOrig="940" w:dyaOrig="320" w14:anchorId="66AF6B49">
-          <v:shape id="_x0000_i1042" type="#_x0000_t75" alt="" style="width:46.9pt;height:16.05pt;mso-width-percent:0;mso-height-percent:0;mso-width-percent:0;mso-height-percent:0" o:ole="">
-            <v:imagedata r:id="rId82" o:title=""/>
+          <v:shape id="_x0000_i1062" type="#_x0000_t75" alt="" style="width:46.8pt;height:15.9pt;mso-width-percent:0;mso-height-percent:0;mso-width-percent:0;mso-height-percent:0" o:ole="">
+            <v:imagedata r:id="rId81" o:title=""/>
           </v:shape>
-          <o:OLEObject Type="Embed" ProgID="Equation.DSMT4" ShapeID="_x0000_i1042" DrawAspect="Content" ObjectID="_1617710884" r:id="rId83"/>
+          <o:OLEObject Type="Embed" ProgID="Equation.DSMT4" ShapeID="_x0000_i1062" DrawAspect="Content" ObjectID="_1619594425" r:id="rId82"/>
         </w:object>
       </w:r>
       <w:r>
@@ -5889,10 +5958,10 @@
           <w:position w:val="-10"/>
         </w:rPr>
         <w:object w:dxaOrig="960" w:dyaOrig="320" w14:anchorId="1537F826">
-          <v:shape id="_x0000_i1041" type="#_x0000_t75" alt="" style="width:47.9pt;height:16.05pt;mso-width-percent:0;mso-height-percent:0;mso-width-percent:0;mso-height-percent:0" o:ole="">
-            <v:imagedata r:id="rId84" o:title=""/>
+          <v:shape id="_x0000_i1063" type="#_x0000_t75" alt="" style="width:47.7pt;height:15.9pt;mso-width-percent:0;mso-height-percent:0;mso-width-percent:0;mso-height-percent:0" o:ole="">
+            <v:imagedata r:id="rId83" o:title=""/>
           </v:shape>
-          <o:OLEObject Type="Embed" ProgID="Equation.DSMT4" ShapeID="_x0000_i1041" DrawAspect="Content" ObjectID="_1617710885" r:id="rId85"/>
+          <o:OLEObject Type="Embed" ProgID="Equation.DSMT4" ShapeID="_x0000_i1063" DrawAspect="Content" ObjectID="_1619594426" r:id="rId84"/>
         </w:object>
       </w:r>
       <w:r>
@@ -6356,19 +6425,19 @@
         </w:rPr>
         <w:t xml:space="preserve">determined by the </w:t>
       </w:r>
-      <w:commentRangeStart w:id="8"/>
+      <w:commentRangeStart w:id="7"/>
       <w:r>
         <w:rPr>
           <w:rFonts w:ascii="Times New Roman" w:hAnsi="Times New Roman" w:cs="Times New Roman"/>
         </w:rPr>
         <w:t>size spectrum</w:t>
       </w:r>
-      <w:commentRangeEnd w:id="8"/>
+      <w:commentRangeEnd w:id="7"/>
       <w:r>
         <w:rPr>
           <w:rStyle w:val="CommentReference"/>
         </w:rPr>
-        <w:commentReference w:id="8"/>
+        <w:commentReference w:id="7"/>
       </w:r>
       <w:r>
         <w:rPr>
@@ -6427,10 +6496,10 @@
           <w:position w:val="-12"/>
         </w:rPr>
         <w:object w:dxaOrig="860" w:dyaOrig="380" w14:anchorId="2C465A00">
-          <v:shape id="_x0000_i1040" type="#_x0000_t75" alt="" style="width:43.2pt;height:19.1pt;mso-width-percent:0;mso-height-percent:0;mso-width-percent:0;mso-height-percent:0" o:ole="">
-            <v:imagedata r:id="rId86" o:title=""/>
+          <v:shape id="_x0000_i1064" type="#_x0000_t75" alt="" style="width:43.3pt;height:19pt;mso-width-percent:0;mso-height-percent:0;mso-width-percent:0;mso-height-percent:0" o:ole="">
+            <v:imagedata r:id="rId85" o:title=""/>
           </v:shape>
-          <o:OLEObject Type="Embed" ProgID="Equation.DSMT4" ShapeID="_x0000_i1040" DrawAspect="Content" ObjectID="_1617710886" r:id="rId87"/>
+          <o:OLEObject Type="Embed" ProgID="Equation.DSMT4" ShapeID="_x0000_i1064" DrawAspect="Content" ObjectID="_1619594427" r:id="rId86"/>
         </w:object>
       </w:r>
       <w:r>
@@ -6858,10 +6927,10 @@
                 <w:position w:val="-12"/>
               </w:rPr>
               <w:object w:dxaOrig="300" w:dyaOrig="400" w14:anchorId="4E074CE0">
-                <v:shape id="_x0000_i1039" type="#_x0000_t75" alt="" style="width:14.75pt;height:19.75pt;mso-width-percent:0;mso-height-percent:0;mso-width-percent:0;mso-height-percent:0" o:ole="">
-                  <v:imagedata r:id="rId10" o:title=""/>
+                <v:shape id="_x0000_i1065" type="#_x0000_t75" alt="" style="width:14.6pt;height:19.9pt;mso-width-percent:0;mso-height-percent:0;mso-width-percent:0;mso-height-percent:0" o:ole="">
+                  <v:imagedata r:id="rId9" o:title=""/>
                 </v:shape>
-                <o:OLEObject Type="Embed" ProgID="Equation.DSMT4" ShapeID="_x0000_i1039" DrawAspect="Content" ObjectID="_1617710887" r:id="rId88"/>
+                <o:OLEObject Type="Embed" ProgID="Equation.DSMT4" ShapeID="_x0000_i1065" DrawAspect="Content" ObjectID="_1619594428" r:id="rId87"/>
               </w:object>
             </w:r>
           </w:p>
@@ -6948,10 +7017,10 @@
                 <w:position w:val="-12"/>
               </w:rPr>
               <w:object w:dxaOrig="340" w:dyaOrig="380" w14:anchorId="39C1999E">
-                <v:shape id="_x0000_i1038" type="#_x0000_t75" alt="" style="width:16.75pt;height:19.1pt;mso-width-percent:0;mso-height-percent:0;mso-width-percent:0;mso-height-percent:0" o:ole="">
-                  <v:imagedata r:id="rId20" o:title=""/>
+                <v:shape id="_x0000_i1066" type="#_x0000_t75" alt="" style="width:16.8pt;height:19pt;mso-width-percent:0;mso-height-percent:0;mso-width-percent:0;mso-height-percent:0" o:ole="">
+                  <v:imagedata r:id="rId19" o:title=""/>
                 </v:shape>
-                <o:OLEObject Type="Embed" ProgID="Equation.DSMT4" ShapeID="_x0000_i1038" DrawAspect="Content" ObjectID="_1617710888" r:id="rId89"/>
+                <o:OLEObject Type="Embed" ProgID="Equation.DSMT4" ShapeID="_x0000_i1066" DrawAspect="Content" ObjectID="_1619594429" r:id="rId88"/>
               </w:object>
             </w:r>
           </w:p>
@@ -7103,10 +7172,10 @@
                 <w:position w:val="-16"/>
               </w:rPr>
               <w:object w:dxaOrig="320" w:dyaOrig="420" w14:anchorId="5218D94C">
-                <v:shape id="_x0000_i1037" type="#_x0000_t75" alt="" style="width:16.05pt;height:20.75pt;mso-width-percent:0;mso-height-percent:0;mso-width-percent:0;mso-height-percent:0" o:ole="">
-                  <v:imagedata r:id="rId90" o:title=""/>
+                <v:shape id="_x0000_i1067" type="#_x0000_t75" alt="" style="width:15.9pt;height:20.75pt;mso-width-percent:0;mso-height-percent:0;mso-width-percent:0;mso-height-percent:0" o:ole="">
+                  <v:imagedata r:id="rId89" o:title=""/>
                 </v:shape>
-                <o:OLEObject Type="Embed" ProgID="Equation.DSMT4" ShapeID="_x0000_i1037" DrawAspect="Content" ObjectID="_1617710889" r:id="rId91"/>
+                <o:OLEObject Type="Embed" ProgID="Equation.DSMT4" ShapeID="_x0000_i1067" DrawAspect="Content" ObjectID="_1619594430" r:id="rId90"/>
               </w:object>
             </w:r>
             <w:r>
@@ -7180,10 +7249,10 @@
                 <w:position w:val="-16"/>
               </w:rPr>
               <w:object w:dxaOrig="360" w:dyaOrig="420" w14:anchorId="401C1E2D">
-                <v:shape id="_x0000_i1036" type="#_x0000_t75" alt="" style="width:17.75pt;height:20.75pt;mso-width-percent:0;mso-height-percent:0;mso-width-percent:0;mso-height-percent:0" o:ole="">
-                  <v:imagedata r:id="rId32" o:title=""/>
+                <v:shape id="_x0000_i1068" type="#_x0000_t75" alt="" style="width:17.65pt;height:20.75pt;mso-width-percent:0;mso-height-percent:0;mso-width-percent:0;mso-height-percent:0" o:ole="">
+                  <v:imagedata r:id="rId31" o:title=""/>
                 </v:shape>
-                <o:OLEObject Type="Embed" ProgID="Equation.DSMT4" ShapeID="_x0000_i1036" DrawAspect="Content" ObjectID="_1617710890" r:id="rId92"/>
+                <o:OLEObject Type="Embed" ProgID="Equation.DSMT4" ShapeID="_x0000_i1068" DrawAspect="Content" ObjectID="_1619594431" r:id="rId91"/>
               </w:object>
             </w:r>
           </w:p>
@@ -7212,10 +7281,10 @@
                 <w:position w:val="-12"/>
               </w:rPr>
               <w:object w:dxaOrig="340" w:dyaOrig="380" w14:anchorId="5189254D">
-                <v:shape id="_x0000_i1035" type="#_x0000_t75" alt="" style="width:12.4pt;height:14.05pt;mso-width-percent:0;mso-height-percent:0;mso-width-percent:0;mso-height-percent:0" o:ole="">
-                  <v:imagedata r:id="rId20" o:title=""/>
+                <v:shape id="_x0000_i1069" type="#_x0000_t75" alt="" style="width:12.35pt;height:14.15pt;mso-width-percent:0;mso-height-percent:0;mso-width-percent:0;mso-height-percent:0" o:ole="">
+                  <v:imagedata r:id="rId19" o:title=""/>
                 </v:shape>
-                <o:OLEObject Type="Embed" ProgID="Equation.DSMT4" ShapeID="_x0000_i1035" DrawAspect="Content" ObjectID="_1617710891" r:id="rId93"/>
+                <o:OLEObject Type="Embed" ProgID="Equation.DSMT4" ShapeID="_x0000_i1069" DrawAspect="Content" ObjectID="_1619594432" r:id="rId92"/>
               </w:object>
             </w:r>
             <w:r>
@@ -7268,10 +7337,10 @@
                 <w:position w:val="-12"/>
               </w:rPr>
               <w:object w:dxaOrig="260" w:dyaOrig="380" w14:anchorId="740EE655">
-                <v:shape id="_x0000_i1034" type="#_x0000_t75" alt="" style="width:13.05pt;height:19.1pt;mso-width-percent:0;mso-height-percent:0;mso-width-percent:0;mso-height-percent:0" o:ole="">
-                  <v:imagedata r:id="rId34" o:title=""/>
+                <v:shape id="_x0000_i1070" type="#_x0000_t75" alt="" style="width:13.25pt;height:19pt;mso-width-percent:0;mso-height-percent:0;mso-width-percent:0;mso-height-percent:0" o:ole="">
+                  <v:imagedata r:id="rId33" o:title=""/>
                 </v:shape>
-                <o:OLEObject Type="Embed" ProgID="Equation.DSMT4" ShapeID="_x0000_i1034" DrawAspect="Content" ObjectID="_1617710892" r:id="rId94"/>
+                <o:OLEObject Type="Embed" ProgID="Equation.DSMT4" ShapeID="_x0000_i1070" DrawAspect="Content" ObjectID="_1619594433" r:id="rId93"/>
               </w:object>
             </w:r>
           </w:p>
@@ -8345,10 +8414,10 @@
                 <w:position w:val="-12"/>
               </w:rPr>
               <w:object w:dxaOrig="280" w:dyaOrig="380" w14:anchorId="7CED0DE9">
-                <v:shape id="_x0000_i1033" type="#_x0000_t75" alt="" style="width:14.05pt;height:19.1pt;mso-width-percent:0;mso-height-percent:0;mso-width-percent:0;mso-height-percent:0" o:ole="">
-                  <v:imagedata r:id="rId95" o:title=""/>
+                <v:shape id="_x0000_i1071" type="#_x0000_t75" alt="" style="width:14.15pt;height:19pt;mso-width-percent:0;mso-height-percent:0;mso-width-percent:0;mso-height-percent:0" o:ole="">
+                  <v:imagedata r:id="rId94" o:title=""/>
                 </v:shape>
-                <o:OLEObject Type="Embed" ProgID="Equation.DSMT4" ShapeID="_x0000_i1033" DrawAspect="Content" ObjectID="_1617710893" r:id="rId96"/>
+                <o:OLEObject Type="Embed" ProgID="Equation.DSMT4" ShapeID="_x0000_i1071" DrawAspect="Content" ObjectID="_1619594434" r:id="rId95"/>
               </w:object>
             </w:r>
             <w:r>
@@ -8506,10 +8575,10 @@
                 <w:position w:val="-12"/>
               </w:rPr>
               <w:object w:dxaOrig="300" w:dyaOrig="380" w14:anchorId="62715FF1">
-                <v:shape id="_x0000_i1032" type="#_x0000_t75" alt="" style="width:14.75pt;height:19.1pt;mso-width-percent:0;mso-height-percent:0;mso-width-percent:0;mso-height-percent:0" o:ole="">
-                  <v:imagedata r:id="rId97" o:title=""/>
+                <v:shape id="_x0000_i1072" type="#_x0000_t75" alt="" style="width:14.6pt;height:19pt;mso-width-percent:0;mso-height-percent:0;mso-width-percent:0;mso-height-percent:0" o:ole="">
+                  <v:imagedata r:id="rId96" o:title=""/>
                 </v:shape>
-                <o:OLEObject Type="Embed" ProgID="Equation.DSMT4" ShapeID="_x0000_i1032" DrawAspect="Content" ObjectID="_1617710894" r:id="rId98"/>
+                <o:OLEObject Type="Embed" ProgID="Equation.DSMT4" ShapeID="_x0000_i1072" DrawAspect="Content" ObjectID="_1619594435" r:id="rId97"/>
               </w:object>
             </w:r>
           </w:p>
@@ -8538,10 +8607,10 @@
                 <w:position w:val="-12"/>
               </w:rPr>
               <w:object w:dxaOrig="300" w:dyaOrig="380" w14:anchorId="2225E3F0">
-                <v:shape id="_x0000_i1031" type="#_x0000_t75" alt="" style="width:14.75pt;height:19.1pt;mso-width-percent:0;mso-height-percent:0;mso-width-percent:0;mso-height-percent:0" o:ole="">
-                  <v:imagedata r:id="rId99" o:title=""/>
+                <v:shape id="_x0000_i1073" type="#_x0000_t75" alt="" style="width:14.6pt;height:19pt;mso-width-percent:0;mso-height-percent:0;mso-width-percent:0;mso-height-percent:0" o:ole="">
+                  <v:imagedata r:id="rId98" o:title=""/>
                 </v:shape>
-                <o:OLEObject Type="Embed" ProgID="Equation.DSMT4" ShapeID="_x0000_i1031" DrawAspect="Content" ObjectID="_1617710895" r:id="rId100"/>
+                <o:OLEObject Type="Embed" ProgID="Equation.DSMT4" ShapeID="_x0000_i1073" DrawAspect="Content" ObjectID="_1619594436" r:id="rId99"/>
               </w:object>
             </w:r>
             <w:r>
@@ -8557,10 +8626,10 @@
                 <w:position w:val="-12"/>
               </w:rPr>
               <w:object w:dxaOrig="280" w:dyaOrig="380" w14:anchorId="5E4BBB8D">
-                <v:shape id="_x0000_i1030" type="#_x0000_t75" alt="" style="width:14.05pt;height:19.1pt;mso-width-percent:0;mso-height-percent:0;mso-width-percent:0;mso-height-percent:0" o:ole="">
-                  <v:imagedata r:id="rId101" o:title=""/>
+                <v:shape id="_x0000_i1074" type="#_x0000_t75" alt="" style="width:14.15pt;height:19pt;mso-width-percent:0;mso-height-percent:0;mso-width-percent:0;mso-height-percent:0" o:ole="">
+                  <v:imagedata r:id="rId100" o:title=""/>
                 </v:shape>
-                <o:OLEObject Type="Embed" ProgID="Equation.DSMT4" ShapeID="_x0000_i1030" DrawAspect="Content" ObjectID="_1617710896" r:id="rId102"/>
+                <o:OLEObject Type="Embed" ProgID="Equation.DSMT4" ShapeID="_x0000_i1074" DrawAspect="Content" ObjectID="_1619594437" r:id="rId101"/>
               </w:object>
             </w:r>
             <w:r>
@@ -8615,10 +8684,10 @@
                 <w:position w:val="-12"/>
               </w:rPr>
               <w:object w:dxaOrig="500" w:dyaOrig="380" w14:anchorId="7D476A47">
-                <v:shape id="_x0000_i1029" type="#_x0000_t75" alt="" style="width:25.1pt;height:19.1pt;mso-width-percent:0;mso-height-percent:0;mso-width-percent:0;mso-height-percent:0" o:ole="">
-                  <v:imagedata r:id="rId103" o:title=""/>
+                <v:shape id="_x0000_i1075" type="#_x0000_t75" alt="" style="width:25.2pt;height:19pt;mso-width-percent:0;mso-height-percent:0;mso-width-percent:0;mso-height-percent:0" o:ole="">
+                  <v:imagedata r:id="rId102" o:title=""/>
                 </v:shape>
-                <o:OLEObject Type="Embed" ProgID="Equation.DSMT4" ShapeID="_x0000_i1029" DrawAspect="Content" ObjectID="_1617710897" r:id="rId104"/>
+                <o:OLEObject Type="Embed" ProgID="Equation.DSMT4" ShapeID="_x0000_i1075" DrawAspect="Content" ObjectID="_1619594438" r:id="rId103"/>
               </w:object>
             </w:r>
             <w:r>
@@ -8692,10 +8761,10 @@
                 <w:position w:val="-6"/>
               </w:rPr>
               <w:object w:dxaOrig="200" w:dyaOrig="220" w14:anchorId="200AA813">
-                <v:shape id="_x0000_i1028" type="#_x0000_t75" alt="" style="width:8.05pt;height:9.4pt;mso-width-percent:0;mso-height-percent:0;mso-width-percent:0;mso-height-percent:0" o:ole="">
-                  <v:imagedata r:id="rId51" o:title=""/>
+                <v:shape id="_x0000_i1076" type="#_x0000_t75" alt="" style="width:7.95pt;height:9.3pt;mso-width-percent:0;mso-height-percent:0;mso-width-percent:0;mso-height-percent:0" o:ole="">
+                  <v:imagedata r:id="rId50" o:title=""/>
                 </v:shape>
-                <o:OLEObject Type="Embed" ProgID="Equation.DSMT4" ShapeID="_x0000_i1028" DrawAspect="Content" ObjectID="_1617710898" r:id="rId105"/>
+                <o:OLEObject Type="Embed" ProgID="Equation.DSMT4" ShapeID="_x0000_i1076" DrawAspect="Content" ObjectID="_1619594439" r:id="rId104"/>
               </w:object>
             </w:r>
           </w:p>
@@ -8725,10 +8794,10 @@
                 <w:vertAlign w:val="subscript"/>
               </w:rPr>
               <w:object w:dxaOrig="880" w:dyaOrig="380" w14:anchorId="1FC09E74">
-                <v:shape id="_x0000_i1027" type="#_x0000_t75" alt="" style="width:35.85pt;height:14.75pt;mso-width-percent:0;mso-height-percent:0;mso-width-percent:0;mso-height-percent:0" o:ole="">
-                  <v:imagedata r:id="rId106" o:title=""/>
+                <v:shape id="_x0000_i1077" type="#_x0000_t75" alt="" style="width:35.8pt;height:14.6pt;mso-width-percent:0;mso-height-percent:0;mso-width-percent:0;mso-height-percent:0" o:ole="">
+                  <v:imagedata r:id="rId105" o:title=""/>
                 </v:shape>
-                <o:OLEObject Type="Embed" ProgID="Equation.DSMT4" ShapeID="_x0000_i1027" DrawAspect="Content" ObjectID="_1617710899" r:id="rId107"/>
+                <o:OLEObject Type="Embed" ProgID="Equation.DSMT4" ShapeID="_x0000_i1077" DrawAspect="Content" ObjectID="_1619594440" r:id="rId106"/>
               </w:object>
             </w:r>
             <w:r>
@@ -8744,10 +8813,10 @@
                 <w:position w:val="-6"/>
               </w:rPr>
               <w:object w:dxaOrig="520" w:dyaOrig="260" w14:anchorId="71378C63">
-                <v:shape id="_x0000_i1026" type="#_x0000_t75" alt="" style="width:17.75pt;height:9.4pt;mso-width-percent:0;mso-height-percent:0;mso-width-percent:0;mso-height-percent:0" o:ole="">
-                  <v:imagedata r:id="rId108" o:title=""/>
+                <v:shape id="_x0000_i1078" type="#_x0000_t75" alt="" style="width:17.65pt;height:9.3pt;mso-width-percent:0;mso-height-percent:0;mso-width-percent:0;mso-height-percent:0" o:ole="">
+                  <v:imagedata r:id="rId107" o:title=""/>
                 </v:shape>
-                <o:OLEObject Type="Embed" ProgID="Equation.DSMT4" ShapeID="_x0000_i1026" DrawAspect="Content" ObjectID="_1617710900" r:id="rId109"/>
+                <o:OLEObject Type="Embed" ProgID="Equation.DSMT4" ShapeID="_x0000_i1078" DrawAspect="Content" ObjectID="_1619594441" r:id="rId108"/>
               </w:object>
             </w:r>
             <w:r>
@@ -8818,21 +8887,7 @@
               <w:rPr>
                 <w:rFonts w:ascii="Times New Roman" w:hAnsi="Times New Roman" w:cs="Times New Roman"/>
               </w:rPr>
-              <w:t xml:space="preserve">Survival from </w:t>
-            </w:r>
-            <w:proofErr w:type="gramStart"/>
-            <w:r>
-              <w:rPr>
-                <w:rFonts w:ascii="Times New Roman" w:hAnsi="Times New Roman" w:cs="Times New Roman"/>
-              </w:rPr>
-              <w:t>one time</w:t>
-            </w:r>
-            <w:proofErr w:type="gramEnd"/>
-            <w:r>
-              <w:rPr>
-                <w:rFonts w:ascii="Times New Roman" w:hAnsi="Times New Roman" w:cs="Times New Roman"/>
-              </w:rPr>
-              <w:t xml:space="preserve"> step to the next, which is a function of predation risk </w:t>
+              <w:t xml:space="preserve">Survival from one time step to the next, which is a function of predation risk </w:t>
             </w:r>
             <w:r>
               <w:rPr>
@@ -8842,10 +8897,10 @@
                 <w:position w:val="-16"/>
               </w:rPr>
               <w:object w:dxaOrig="680" w:dyaOrig="420" w14:anchorId="6E942878">
-                <v:shape id="_x0000_i1025" type="#_x0000_t75" alt="" style="width:25.8pt;height:16.05pt;mso-width-percent:0;mso-height-percent:0;mso-width-percent:0;mso-height-percent:0" o:ole="">
-                  <v:imagedata r:id="rId110" o:title=""/>
+                <v:shape id="_x0000_i1079" type="#_x0000_t75" alt="" style="width:25.6pt;height:15.9pt;mso-width-percent:0;mso-height-percent:0;mso-width-percent:0;mso-height-percent:0" o:ole="">
+                  <v:imagedata r:id="rId109" o:title=""/>
                 </v:shape>
-                <o:OLEObject Type="Embed" ProgID="Equation.DSMT4" ShapeID="_x0000_i1025" DrawAspect="Content" ObjectID="_1617710901" r:id="rId111"/>
+                <o:OLEObject Type="Embed" ProgID="Equation.DSMT4" ShapeID="_x0000_i1079" DrawAspect="Content" ObjectID="_1619594442" r:id="rId110"/>
               </w:object>
             </w:r>
             <w:r>
@@ -9082,8 +9137,8 @@
       </w:pPr>
     </w:p>
     <w:sectPr>
-      <w:footerReference w:type="even" r:id="rId112"/>
-      <w:footerReference w:type="default" r:id="rId113"/>
+      <w:footerReference w:type="even" r:id="rId111"/>
+      <w:footerReference w:type="default" r:id="rId112"/>
       <w:footnotePr>
         <w:numRestart w:val="eachPage"/>
       </w:footnotePr>
@@ -9098,23 +9153,7 @@
 </file>
 
 <file path=word/comments.xml><?xml version="1.0" encoding="utf-8"?>
-<w:comments xmlns:wpc="http://schemas.microsoft.com/office/word/2010/wordprocessingCanvas" xmlns:cx="http://schemas.microsoft.com/office/drawing/2014/chartex" xmlns:cx1="http://schemas.microsoft.com/office/drawing/2015/9/8/chartex" xmlns:cx2="http://schemas.microsoft.com/office/drawing/2015/10/21/chartex" xmlns:cx3="http://schemas.microsoft.com/office/drawing/2016/5/9/chartex" xmlns:cx4="http://schemas.microsoft.com/office/drawing/2016/5/10/chartex" xmlns:cx5="http://schemas.microsoft.com/office/drawing/2016/5/11/chartex" xmlns:cx6="http://schemas.microsoft.com/office/drawing/2016/5/12/chartex" xmlns:cx7="http://schemas.microsoft.com/office/drawing/2016/5/13/chartex" xmlns:cx8="http://schemas.microsoft.com/office/drawing/2016/5/14/chartex" xmlns:mc="http://schemas.openxmlformats.org/markup-compatibility/2006" xmlns:aink="http://schemas.microsoft.com/office/drawing/2016/ink" xmlns:am3d="http://schemas.microsoft.com/office/drawing/2017/model3d" xmlns:o="urn:schemas-microsoft-com:office:office" xmlns:r="http://schemas.openxmlformats.org/officeDocument/2006/relationships" xmlns:m="http://schemas.openxmlformats.org/officeDocument/2006/math" xmlns:v="urn:schemas-microsoft-com:vml" xmlns:wp14="http://schemas.microsoft.com/office/word/2010/wordprocessingDrawing" xmlns:wp="http://schemas.openxmlformats.org/drawingml/2006/wordprocessingDrawing" xmlns:w10="urn:schemas-microsoft-com:office:word" xmlns:w="http://schemas.openxmlformats.org/wordprocessingml/2006/main" xmlns:w14="http://schemas.microsoft.com/office/word/2010/wordml" xmlns:w15="http://schemas.microsoft.com/office/word/2012/wordml" xmlns:w16cid="http://schemas.microsoft.com/office/word/2016/wordml/cid" xmlns:w16se="http://schemas.microsoft.com/office/word/2015/wordml/symex" xmlns:wpg="http://schemas.microsoft.com/office/word/2010/wordprocessingGroup" xmlns:wpi="http://schemas.microsoft.com/office/word/2010/wordprocessingInk" xmlns:wne="http://schemas.microsoft.com/office/word/2006/wordml" xmlns:wps="http://schemas.microsoft.com/office/word/2010/wordprocessingShape" mc:Ignorable="w14 w15 w16se w16cid wp14">
-  <w:comment w:id="0" w:author="Holly Kindsvater" w:date="2019-03-29T08:40:00Z" w:initials="HKK">
-    <w:p>
-      <w:pPr>
-        <w:pStyle w:val="CommentText"/>
-      </w:pPr>
-      <w:r>
-        <w:rPr>
-          <w:rStyle w:val="CommentReference"/>
-        </w:rPr>
-        <w:annotationRef/>
-      </w:r>
-      <w:r>
-        <w:t>Could define in terms of R_0</w:t>
-      </w:r>
-    </w:p>
-  </w:comment>
+<w:comments xmlns:wpc="http://schemas.microsoft.com/office/word/2010/wordprocessingCanvas" xmlns:mo="http://schemas.microsoft.com/office/mac/office/2008/main" xmlns:mc="http://schemas.openxmlformats.org/markup-compatibility/2006" xmlns:mv="urn:schemas-microsoft-com:mac:vml" xmlns:o="urn:schemas-microsoft-com:office:office" xmlns:r="http://schemas.openxmlformats.org/officeDocument/2006/relationships" xmlns:m="http://schemas.openxmlformats.org/officeDocument/2006/math" xmlns:v="urn:schemas-microsoft-com:vml" xmlns:wp14="http://schemas.microsoft.com/office/word/2010/wordprocessingDrawing" xmlns:wp="http://schemas.openxmlformats.org/drawingml/2006/wordprocessingDrawing" xmlns:w10="urn:schemas-microsoft-com:office:word" xmlns:w="http://schemas.openxmlformats.org/wordprocessingml/2006/main" xmlns:w14="http://schemas.microsoft.com/office/word/2010/wordml" xmlns:w15="http://schemas.microsoft.com/office/word/2012/wordml" xmlns:wpg="http://schemas.microsoft.com/office/word/2010/wordprocessingGroup" xmlns:wpi="http://schemas.microsoft.com/office/word/2010/wordprocessingInk" xmlns:wne="http://schemas.microsoft.com/office/word/2006/wordml" xmlns:wps="http://schemas.microsoft.com/office/word/2010/wordprocessingShape" mc:Ignorable="w14 w15 wp14">
   <w:comment w:id="1" w:author="Holly Kindsvater" w:date="2019-03-29T08:44:00Z" w:initials="HKK">
     <w:p>
       <w:pPr>
@@ -9173,7 +9212,7 @@
       </w:r>
     </w:p>
   </w:comment>
-  <w:comment w:id="8" w:author="Holly Kindsvater" w:date="2019-03-29T13:58:00Z" w:initials="HKK">
+  <w:comment w:id="7" w:author="Holly Kindsvater" w:date="2019-03-29T13:58:00Z" w:initials="HKK">
     <w:p>
       <w:pPr>
         <w:pStyle w:val="CommentText"/>
@@ -9197,10 +9236,10 @@
           <w:position w:val="-16"/>
         </w:rPr>
         <w:object w:dxaOrig="1140" w:dyaOrig="420" w14:anchorId="71A03C78">
-          <v:shape id="_x0000_i1080" type="#_x0000_t75" alt="" style="width:57.25pt;height:20.75pt;mso-width-percent:0;mso-height-percent:0;mso-width-percent:0;mso-height-percent:0" o:ole="">
+          <v:shape id="_x0000_i1080" type="#_x0000_t75" alt="" style="width:57.4pt;height:20.75pt;mso-width-percent:0;mso-height-percent:0;mso-width-percent:0;mso-height-percent:0" o:ole="">
             <v:imagedata r:id="rId1" o:title=""/>
           </v:shape>
-          <o:OLEObject Type="Embed" ProgID="Equation.DSMT4" ShapeID="_x0000_i1080" DrawAspect="Content" ObjectID="_1617710902" r:id="rId2"/>
+          <o:OLEObject Type="Embed" ProgID="Equation.DSMT4" ShapeID="_x0000_i1080" DrawAspect="Content" ObjectID="_1619594443" r:id="rId2"/>
         </w:object>
       </w:r>
       <w:r>
@@ -9215,8 +9254,7 @@
 </file>
 
 <file path=word/commentsExtended.xml><?xml version="1.0" encoding="utf-8"?>
-<w15:commentsEx xmlns:wpc="http://schemas.microsoft.com/office/word/2010/wordprocessingCanvas" xmlns:cx="http://schemas.microsoft.com/office/drawing/2014/chartex" xmlns:cx1="http://schemas.microsoft.com/office/drawing/2015/9/8/chartex" xmlns:cx2="http://schemas.microsoft.com/office/drawing/2015/10/21/chartex" xmlns:cx3="http://schemas.microsoft.com/office/drawing/2016/5/9/chartex" xmlns:cx4="http://schemas.microsoft.com/office/drawing/2016/5/10/chartex" xmlns:cx5="http://schemas.microsoft.com/office/drawing/2016/5/11/chartex" xmlns:cx6="http://schemas.microsoft.com/office/drawing/2016/5/12/chartex" xmlns:cx7="http://schemas.microsoft.com/office/drawing/2016/5/13/chartex" xmlns:cx8="http://schemas.microsoft.com/office/drawing/2016/5/14/chartex" xmlns:mc="http://schemas.openxmlformats.org/markup-compatibility/2006" xmlns:aink="http://schemas.microsoft.com/office/drawing/2016/ink" xmlns:am3d="http://schemas.microsoft.com/office/drawing/2017/model3d" xmlns:o="urn:schemas-microsoft-com:office:office" xmlns:r="http://schemas.openxmlformats.org/officeDocument/2006/relationships" xmlns:m="http://schemas.openxmlformats.org/officeDocument/2006/math" xmlns:v="urn:schemas-microsoft-com:vml" xmlns:wp14="http://schemas.microsoft.com/office/word/2010/wordprocessingDrawing" xmlns:wp="http://schemas.openxmlformats.org/drawingml/2006/wordprocessingDrawing" xmlns:w10="urn:schemas-microsoft-com:office:word" xmlns:w="http://schemas.openxmlformats.org/wordprocessingml/2006/main" xmlns:w14="http://schemas.microsoft.com/office/word/2010/wordml" xmlns:w15="http://schemas.microsoft.com/office/word/2012/wordml" xmlns:w16cid="http://schemas.microsoft.com/office/word/2016/wordml/cid" xmlns:w16se="http://schemas.microsoft.com/office/word/2015/wordml/symex" xmlns:wpg="http://schemas.microsoft.com/office/word/2010/wordprocessingGroup" xmlns:wpi="http://schemas.microsoft.com/office/word/2010/wordprocessingInk" xmlns:wne="http://schemas.microsoft.com/office/word/2006/wordml" xmlns:wps="http://schemas.microsoft.com/office/word/2010/wordprocessingShape" mc:Ignorable="w14 w15 w16se w16cid wp14">
-  <w15:commentEx w15:paraId="74D44D5A" w15:done="0"/>
+<w15:commentsEx xmlns:wpc="http://schemas.microsoft.com/office/word/2010/wordprocessingCanvas" xmlns:mo="http://schemas.microsoft.com/office/mac/office/2008/main" xmlns:mc="http://schemas.openxmlformats.org/markup-compatibility/2006" xmlns:mv="urn:schemas-microsoft-com:mac:vml" xmlns:o="urn:schemas-microsoft-com:office:office" xmlns:r="http://schemas.openxmlformats.org/officeDocument/2006/relationships" xmlns:m="http://schemas.openxmlformats.org/officeDocument/2006/math" xmlns:v="urn:schemas-microsoft-com:vml" xmlns:wp14="http://schemas.microsoft.com/office/word/2010/wordprocessingDrawing" xmlns:wp="http://schemas.openxmlformats.org/drawingml/2006/wordprocessingDrawing" xmlns:w10="urn:schemas-microsoft-com:office:word" xmlns:w="http://schemas.openxmlformats.org/wordprocessingml/2006/main" xmlns:w14="http://schemas.microsoft.com/office/word/2010/wordml" xmlns:w15="http://schemas.microsoft.com/office/word/2012/wordml" xmlns:wpg="http://schemas.microsoft.com/office/word/2010/wordprocessingGroup" xmlns:wpi="http://schemas.microsoft.com/office/word/2010/wordprocessingInk" xmlns:wne="http://schemas.microsoft.com/office/word/2006/wordml" xmlns:wps="http://schemas.microsoft.com/office/word/2010/wordprocessingShape" mc:Ignorable="w14 w15 wp14">
   <w15:commentEx w15:paraId="697D3F7F" w15:done="0"/>
   <w15:commentEx w15:paraId="38375A91" w15:done="0"/>
   <w15:commentEx w15:paraId="113165E3" w15:done="0"/>
@@ -9235,7 +9273,7 @@
 </file>
 
 <file path=word/endnotes.xml><?xml version="1.0" encoding="utf-8"?>
-<w:endnotes xmlns:wpc="http://schemas.microsoft.com/office/word/2010/wordprocessingCanvas" xmlns:cx="http://schemas.microsoft.com/office/drawing/2014/chartex" xmlns:cx1="http://schemas.microsoft.com/office/drawing/2015/9/8/chartex" xmlns:cx2="http://schemas.microsoft.com/office/drawing/2015/10/21/chartex" xmlns:cx3="http://schemas.microsoft.com/office/drawing/2016/5/9/chartex" xmlns:cx4="http://schemas.microsoft.com/office/drawing/2016/5/10/chartex" xmlns:cx5="http://schemas.microsoft.com/office/drawing/2016/5/11/chartex" xmlns:cx6="http://schemas.microsoft.com/office/drawing/2016/5/12/chartex" xmlns:cx7="http://schemas.microsoft.com/office/drawing/2016/5/13/chartex" xmlns:cx8="http://schemas.microsoft.com/office/drawing/2016/5/14/chartex" xmlns:mc="http://schemas.openxmlformats.org/markup-compatibility/2006" xmlns:aink="http://schemas.microsoft.com/office/drawing/2016/ink" xmlns:am3d="http://schemas.microsoft.com/office/drawing/2017/model3d" xmlns:o="urn:schemas-microsoft-com:office:office" xmlns:r="http://schemas.openxmlformats.org/officeDocument/2006/relationships" xmlns:m="http://schemas.openxmlformats.org/officeDocument/2006/math" xmlns:v="urn:schemas-microsoft-com:vml" xmlns:wp14="http://schemas.microsoft.com/office/word/2010/wordprocessingDrawing" xmlns:wp="http://schemas.openxmlformats.org/drawingml/2006/wordprocessingDrawing" xmlns:w10="urn:schemas-microsoft-com:office:word" xmlns:w="http://schemas.openxmlformats.org/wordprocessingml/2006/main" xmlns:w14="http://schemas.microsoft.com/office/word/2010/wordml" xmlns:w15="http://schemas.microsoft.com/office/word/2012/wordml" xmlns:w16cid="http://schemas.microsoft.com/office/word/2016/wordml/cid" xmlns:w16se="http://schemas.microsoft.com/office/word/2015/wordml/symex" xmlns:wpg="http://schemas.microsoft.com/office/word/2010/wordprocessingGroup" xmlns:wpi="http://schemas.microsoft.com/office/word/2010/wordprocessingInk" xmlns:wne="http://schemas.microsoft.com/office/word/2006/wordml" xmlns:wps="http://schemas.microsoft.com/office/word/2010/wordprocessingShape" mc:Ignorable="w14 w15 w16se w16cid wp14">
+<w:endnotes xmlns:wpc="http://schemas.microsoft.com/office/word/2010/wordprocessingCanvas" xmlns:mo="http://schemas.microsoft.com/office/mac/office/2008/main" xmlns:mc="http://schemas.openxmlformats.org/markup-compatibility/2006" xmlns:mv="urn:schemas-microsoft-com:mac:vml" xmlns:o="urn:schemas-microsoft-com:office:office" xmlns:r="http://schemas.openxmlformats.org/officeDocument/2006/relationships" xmlns:m="http://schemas.openxmlformats.org/officeDocument/2006/math" xmlns:v="urn:schemas-microsoft-com:vml" xmlns:wp14="http://schemas.microsoft.com/office/word/2010/wordprocessingDrawing" xmlns:wp="http://schemas.openxmlformats.org/drawingml/2006/wordprocessingDrawing" xmlns:w10="urn:schemas-microsoft-com:office:word" xmlns:w="http://schemas.openxmlformats.org/wordprocessingml/2006/main" xmlns:w14="http://schemas.microsoft.com/office/word/2010/wordml" xmlns:w15="http://schemas.microsoft.com/office/word/2012/wordml" xmlns:wpg="http://schemas.microsoft.com/office/word/2010/wordprocessingGroup" xmlns:wpi="http://schemas.microsoft.com/office/word/2010/wordprocessingInk" xmlns:wne="http://schemas.microsoft.com/office/word/2006/wordml" xmlns:wps="http://schemas.microsoft.com/office/word/2010/wordprocessingShape" mc:Ignorable="w14 w15 wp14">
   <w:endnote w:type="separator" w:id="-1">
     <w:p>
       <w:r>
@@ -9254,7 +9292,7 @@
 </file>
 
 <file path=word/footer1.xml><?xml version="1.0" encoding="utf-8"?>
-<w:ftr xmlns:wpc="http://schemas.microsoft.com/office/word/2010/wordprocessingCanvas" xmlns:cx="http://schemas.microsoft.com/office/drawing/2014/chartex" xmlns:cx1="http://schemas.microsoft.com/office/drawing/2015/9/8/chartex" xmlns:cx2="http://schemas.microsoft.com/office/drawing/2015/10/21/chartex" xmlns:cx3="http://schemas.microsoft.com/office/drawing/2016/5/9/chartex" xmlns:cx4="http://schemas.microsoft.com/office/drawing/2016/5/10/chartex" xmlns:cx5="http://schemas.microsoft.com/office/drawing/2016/5/11/chartex" xmlns:cx6="http://schemas.microsoft.com/office/drawing/2016/5/12/chartex" xmlns:cx7="http://schemas.microsoft.com/office/drawing/2016/5/13/chartex" xmlns:cx8="http://schemas.microsoft.com/office/drawing/2016/5/14/chartex" xmlns:mc="http://schemas.openxmlformats.org/markup-compatibility/2006" xmlns:aink="http://schemas.microsoft.com/office/drawing/2016/ink" xmlns:am3d="http://schemas.microsoft.com/office/drawing/2017/model3d" xmlns:o="urn:schemas-microsoft-com:office:office" xmlns:r="http://schemas.openxmlformats.org/officeDocument/2006/relationships" xmlns:m="http://schemas.openxmlformats.org/officeDocument/2006/math" xmlns:v="urn:schemas-microsoft-com:vml" xmlns:wp14="http://schemas.microsoft.com/office/word/2010/wordprocessingDrawing" xmlns:wp="http://schemas.openxmlformats.org/drawingml/2006/wordprocessingDrawing" xmlns:w10="urn:schemas-microsoft-com:office:word" xmlns:w="http://schemas.openxmlformats.org/wordprocessingml/2006/main" xmlns:w14="http://schemas.microsoft.com/office/word/2010/wordml" xmlns:w15="http://schemas.microsoft.com/office/word/2012/wordml" xmlns:w16cid="http://schemas.microsoft.com/office/word/2016/wordml/cid" xmlns:w16se="http://schemas.microsoft.com/office/word/2015/wordml/symex" xmlns:wpg="http://schemas.microsoft.com/office/word/2010/wordprocessingGroup" xmlns:wpi="http://schemas.microsoft.com/office/word/2010/wordprocessingInk" xmlns:wne="http://schemas.microsoft.com/office/word/2006/wordml" xmlns:wps="http://schemas.microsoft.com/office/word/2010/wordprocessingShape" mc:Ignorable="w14 w15 w16se w16cid wp14">
+<w:ftr xmlns:wpc="http://schemas.microsoft.com/office/word/2010/wordprocessingCanvas" xmlns:mo="http://schemas.microsoft.com/office/mac/office/2008/main" xmlns:mc="http://schemas.openxmlformats.org/markup-compatibility/2006" xmlns:mv="urn:schemas-microsoft-com:mac:vml" xmlns:o="urn:schemas-microsoft-com:office:office" xmlns:r="http://schemas.openxmlformats.org/officeDocument/2006/relationships" xmlns:m="http://schemas.openxmlformats.org/officeDocument/2006/math" xmlns:v="urn:schemas-microsoft-com:vml" xmlns:wp14="http://schemas.microsoft.com/office/word/2010/wordprocessingDrawing" xmlns:wp="http://schemas.openxmlformats.org/drawingml/2006/wordprocessingDrawing" xmlns:w10="urn:schemas-microsoft-com:office:word" xmlns:w="http://schemas.openxmlformats.org/wordprocessingml/2006/main" xmlns:w14="http://schemas.microsoft.com/office/word/2010/wordml" xmlns:w15="http://schemas.microsoft.com/office/word/2012/wordml" xmlns:wpg="http://schemas.microsoft.com/office/word/2010/wordprocessingGroup" xmlns:wpi="http://schemas.microsoft.com/office/word/2010/wordprocessingInk" xmlns:wne="http://schemas.microsoft.com/office/word/2006/wordml" xmlns:wps="http://schemas.microsoft.com/office/word/2010/wordprocessingShape" mc:Ignorable="w14 w15 wp14">
   <w:p>
     <w:pPr>
       <w:pStyle w:val="Footer"/>
@@ -9305,7 +9343,7 @@
 </file>
 
 <file path=word/footer2.xml><?xml version="1.0" encoding="utf-8"?>
-<w:ftr xmlns:wpc="http://schemas.microsoft.com/office/word/2010/wordprocessingCanvas" xmlns:cx="http://schemas.microsoft.com/office/drawing/2014/chartex" xmlns:cx1="http://schemas.microsoft.com/office/drawing/2015/9/8/chartex" xmlns:cx2="http://schemas.microsoft.com/office/drawing/2015/10/21/chartex" xmlns:cx3="http://schemas.microsoft.com/office/drawing/2016/5/9/chartex" xmlns:cx4="http://schemas.microsoft.com/office/drawing/2016/5/10/chartex" xmlns:cx5="http://schemas.microsoft.com/office/drawing/2016/5/11/chartex" xmlns:cx6="http://schemas.microsoft.com/office/drawing/2016/5/12/chartex" xmlns:cx7="http://schemas.microsoft.com/office/drawing/2016/5/13/chartex" xmlns:cx8="http://schemas.microsoft.com/office/drawing/2016/5/14/chartex" xmlns:mc="http://schemas.openxmlformats.org/markup-compatibility/2006" xmlns:aink="http://schemas.microsoft.com/office/drawing/2016/ink" xmlns:am3d="http://schemas.microsoft.com/office/drawing/2017/model3d" xmlns:o="urn:schemas-microsoft-com:office:office" xmlns:r="http://schemas.openxmlformats.org/officeDocument/2006/relationships" xmlns:m="http://schemas.openxmlformats.org/officeDocument/2006/math" xmlns:v="urn:schemas-microsoft-com:vml" xmlns:wp14="http://schemas.microsoft.com/office/word/2010/wordprocessingDrawing" xmlns:wp="http://schemas.openxmlformats.org/drawingml/2006/wordprocessingDrawing" xmlns:w10="urn:schemas-microsoft-com:office:word" xmlns:w="http://schemas.openxmlformats.org/wordprocessingml/2006/main" xmlns:w14="http://schemas.microsoft.com/office/word/2010/wordml" xmlns:w15="http://schemas.microsoft.com/office/word/2012/wordml" xmlns:w16cid="http://schemas.microsoft.com/office/word/2016/wordml/cid" xmlns:w16se="http://schemas.microsoft.com/office/word/2015/wordml/symex" xmlns:wpg="http://schemas.microsoft.com/office/word/2010/wordprocessingGroup" xmlns:wpi="http://schemas.microsoft.com/office/word/2010/wordprocessingInk" xmlns:wne="http://schemas.microsoft.com/office/word/2006/wordml" xmlns:wps="http://schemas.microsoft.com/office/word/2010/wordprocessingShape" mc:Ignorable="w14 w15 w16se w16cid wp14">
+<w:ftr xmlns:wpc="http://schemas.microsoft.com/office/word/2010/wordprocessingCanvas" xmlns:mo="http://schemas.microsoft.com/office/mac/office/2008/main" xmlns:mc="http://schemas.openxmlformats.org/markup-compatibility/2006" xmlns:mv="urn:schemas-microsoft-com:mac:vml" xmlns:o="urn:schemas-microsoft-com:office:office" xmlns:r="http://schemas.openxmlformats.org/officeDocument/2006/relationships" xmlns:m="http://schemas.openxmlformats.org/officeDocument/2006/math" xmlns:v="urn:schemas-microsoft-com:vml" xmlns:wp14="http://schemas.microsoft.com/office/word/2010/wordprocessingDrawing" xmlns:wp="http://schemas.openxmlformats.org/drawingml/2006/wordprocessingDrawing" xmlns:w10="urn:schemas-microsoft-com:office:word" xmlns:w="http://schemas.openxmlformats.org/wordprocessingml/2006/main" xmlns:w14="http://schemas.microsoft.com/office/word/2010/wordml" xmlns:w15="http://schemas.microsoft.com/office/word/2012/wordml" xmlns:wpg="http://schemas.microsoft.com/office/word/2010/wordprocessingGroup" xmlns:wpi="http://schemas.microsoft.com/office/word/2010/wordprocessingInk" xmlns:wne="http://schemas.microsoft.com/office/word/2006/wordml" xmlns:wps="http://schemas.microsoft.com/office/word/2010/wordprocessingShape" mc:Ignorable="w14 w15 wp14">
   <w:p>
     <w:pPr>
       <w:pStyle w:val="Footer"/>
@@ -9337,7 +9375,7 @@
         <w:rStyle w:val="PageNumber"/>
         <w:noProof/>
       </w:rPr>
-      <w:t>10</w:t>
+      <w:t>13</w:t>
     </w:r>
     <w:r>
       <w:rPr>
@@ -9356,7 +9394,7 @@
 </file>
 
 <file path=word/footnotes.xml><?xml version="1.0" encoding="utf-8"?>
-<w:footnotes xmlns:wpc="http://schemas.microsoft.com/office/word/2010/wordprocessingCanvas" xmlns:cx="http://schemas.microsoft.com/office/drawing/2014/chartex" xmlns:cx1="http://schemas.microsoft.com/office/drawing/2015/9/8/chartex" xmlns:cx2="http://schemas.microsoft.com/office/drawing/2015/10/21/chartex" xmlns:cx3="http://schemas.microsoft.com/office/drawing/2016/5/9/chartex" xmlns:cx4="http://schemas.microsoft.com/office/drawing/2016/5/10/chartex" xmlns:cx5="http://schemas.microsoft.com/office/drawing/2016/5/11/chartex" xmlns:cx6="http://schemas.microsoft.com/office/drawing/2016/5/12/chartex" xmlns:cx7="http://schemas.microsoft.com/office/drawing/2016/5/13/chartex" xmlns:cx8="http://schemas.microsoft.com/office/drawing/2016/5/14/chartex" xmlns:mc="http://schemas.openxmlformats.org/markup-compatibility/2006" xmlns:aink="http://schemas.microsoft.com/office/drawing/2016/ink" xmlns:am3d="http://schemas.microsoft.com/office/drawing/2017/model3d" xmlns:o="urn:schemas-microsoft-com:office:office" xmlns:r="http://schemas.openxmlformats.org/officeDocument/2006/relationships" xmlns:m="http://schemas.openxmlformats.org/officeDocument/2006/math" xmlns:v="urn:schemas-microsoft-com:vml" xmlns:wp14="http://schemas.microsoft.com/office/word/2010/wordprocessingDrawing" xmlns:wp="http://schemas.openxmlformats.org/drawingml/2006/wordprocessingDrawing" xmlns:w10="urn:schemas-microsoft-com:office:word" xmlns:w="http://schemas.openxmlformats.org/wordprocessingml/2006/main" xmlns:w14="http://schemas.microsoft.com/office/word/2010/wordml" xmlns:w15="http://schemas.microsoft.com/office/word/2012/wordml" xmlns:w16cid="http://schemas.microsoft.com/office/word/2016/wordml/cid" xmlns:w16se="http://schemas.microsoft.com/office/word/2015/wordml/symex" xmlns:wpg="http://schemas.microsoft.com/office/word/2010/wordprocessingGroup" xmlns:wpi="http://schemas.microsoft.com/office/word/2010/wordprocessingInk" xmlns:wne="http://schemas.microsoft.com/office/word/2006/wordml" xmlns:wps="http://schemas.microsoft.com/office/word/2010/wordprocessingShape" mc:Ignorable="w14 w15 w16se w16cid wp14">
+<w:footnotes xmlns:wpc="http://schemas.microsoft.com/office/word/2010/wordprocessingCanvas" xmlns:mo="http://schemas.microsoft.com/office/mac/office/2008/main" xmlns:mc="http://schemas.openxmlformats.org/markup-compatibility/2006" xmlns:mv="urn:schemas-microsoft-com:mac:vml" xmlns:o="urn:schemas-microsoft-com:office:office" xmlns:r="http://schemas.openxmlformats.org/officeDocument/2006/relationships" xmlns:m="http://schemas.openxmlformats.org/officeDocument/2006/math" xmlns:v="urn:schemas-microsoft-com:vml" xmlns:wp14="http://schemas.microsoft.com/office/word/2010/wordprocessingDrawing" xmlns:wp="http://schemas.openxmlformats.org/drawingml/2006/wordprocessingDrawing" xmlns:w10="urn:schemas-microsoft-com:office:word" xmlns:w="http://schemas.openxmlformats.org/wordprocessingml/2006/main" xmlns:w14="http://schemas.microsoft.com/office/word/2010/wordml" xmlns:w15="http://schemas.microsoft.com/office/word/2012/wordml" xmlns:wpg="http://schemas.microsoft.com/office/word/2010/wordprocessingGroup" xmlns:wpi="http://schemas.microsoft.com/office/word/2010/wordprocessingInk" xmlns:wne="http://schemas.microsoft.com/office/word/2006/wordml" xmlns:wps="http://schemas.microsoft.com/office/word/2010/wordprocessingShape" mc:Ignorable="w14 w15 wp14">
   <w:footnote w:type="separator" w:id="-1">
     <w:p>
       <w:r>
@@ -9413,10 +9451,10 @@
           <w:position w:val="-12"/>
         </w:rPr>
         <w:object w:dxaOrig="3520" w:dyaOrig="380" w14:anchorId="46FF3DF3">
-          <v:shape id="_x0000_i1081" type="#_x0000_t75" alt="" style="width:176.15pt;height:19.1pt;mso-width-percent:0;mso-height-percent:0;mso-width-percent:0;mso-height-percent:0" o:ole="">
+          <v:shape id="_x0000_i1081" type="#_x0000_t75" alt="" style="width:176.25pt;height:19pt;mso-width-percent:0;mso-height-percent:0;mso-width-percent:0;mso-height-percent:0" o:ole="">
             <v:imagedata r:id="rId1" o:title=""/>
           </v:shape>
-          <o:OLEObject Type="Embed" ProgID="Equation.DSMT4" ShapeID="_x0000_i1081" DrawAspect="Content" ObjectID="_1617710903" r:id="rId2"/>
+          <o:OLEObject Type="Embed" ProgID="Equation.DSMT4" ShapeID="_x0000_i1081" DrawAspect="Content" ObjectID="_1619594444" r:id="rId2"/>
         </w:object>
       </w:r>
       <w:r>
@@ -9428,8 +9466,8 @@
 </file>
 
 <file path=word/numbering.xml><?xml version="1.0" encoding="utf-8"?>
-<w:numbering xmlns:wpc="http://schemas.microsoft.com/office/word/2010/wordprocessingCanvas" xmlns:cx="http://schemas.microsoft.com/office/drawing/2014/chartex" xmlns:cx1="http://schemas.microsoft.com/office/drawing/2015/9/8/chartex" xmlns:cx2="http://schemas.microsoft.com/office/drawing/2015/10/21/chartex" xmlns:cx3="http://schemas.microsoft.com/office/drawing/2016/5/9/chartex" xmlns:cx4="http://schemas.microsoft.com/office/drawing/2016/5/10/chartex" xmlns:cx5="http://schemas.microsoft.com/office/drawing/2016/5/11/chartex" xmlns:cx6="http://schemas.microsoft.com/office/drawing/2016/5/12/chartex" xmlns:cx7="http://schemas.microsoft.com/office/drawing/2016/5/13/chartex" xmlns:cx8="http://schemas.microsoft.com/office/drawing/2016/5/14/chartex" xmlns:mc="http://schemas.openxmlformats.org/markup-compatibility/2006" xmlns:aink="http://schemas.microsoft.com/office/drawing/2016/ink" xmlns:am3d="http://schemas.microsoft.com/office/drawing/2017/model3d" xmlns:o="urn:schemas-microsoft-com:office:office" xmlns:r="http://schemas.openxmlformats.org/officeDocument/2006/relationships" xmlns:m="http://schemas.openxmlformats.org/officeDocument/2006/math" xmlns:v="urn:schemas-microsoft-com:vml" xmlns:wp14="http://schemas.microsoft.com/office/word/2010/wordprocessingDrawing" xmlns:wp="http://schemas.openxmlformats.org/drawingml/2006/wordprocessingDrawing" xmlns:w10="urn:schemas-microsoft-com:office:word" xmlns:w="http://schemas.openxmlformats.org/wordprocessingml/2006/main" xmlns:w14="http://schemas.microsoft.com/office/word/2010/wordml" xmlns:w15="http://schemas.microsoft.com/office/word/2012/wordml" xmlns:w16cid="http://schemas.microsoft.com/office/word/2016/wordml/cid" xmlns:w16se="http://schemas.microsoft.com/office/word/2015/wordml/symex" xmlns:wpg="http://schemas.microsoft.com/office/word/2010/wordprocessingGroup" xmlns:wpi="http://schemas.microsoft.com/office/word/2010/wordprocessingInk" xmlns:wne="http://schemas.microsoft.com/office/word/2006/wordml" xmlns:wps="http://schemas.microsoft.com/office/word/2010/wordprocessingShape" mc:Ignorable="w14 w15 w16se w16cid wp14">
-  <w:abstractNum w:abstractNumId="0" w15:restartNumberingAfterBreak="0">
+<w:numbering xmlns:wpc="http://schemas.microsoft.com/office/word/2010/wordprocessingCanvas" xmlns:mo="http://schemas.microsoft.com/office/mac/office/2008/main" xmlns:mc="http://schemas.openxmlformats.org/markup-compatibility/2006" xmlns:mv="urn:schemas-microsoft-com:mac:vml" xmlns:o="urn:schemas-microsoft-com:office:office" xmlns:r="http://schemas.openxmlformats.org/officeDocument/2006/relationships" xmlns:m="http://schemas.openxmlformats.org/officeDocument/2006/math" xmlns:v="urn:schemas-microsoft-com:vml" xmlns:wp14="http://schemas.microsoft.com/office/word/2010/wordprocessingDrawing" xmlns:wp="http://schemas.openxmlformats.org/drawingml/2006/wordprocessingDrawing" xmlns:w10="urn:schemas-microsoft-com:office:word" xmlns:w="http://schemas.openxmlformats.org/wordprocessingml/2006/main" xmlns:w14="http://schemas.microsoft.com/office/word/2010/wordml" xmlns:w15="http://schemas.microsoft.com/office/word/2012/wordml" xmlns:wpg="http://schemas.microsoft.com/office/word/2010/wordprocessingGroup" xmlns:wpi="http://schemas.microsoft.com/office/word/2010/wordprocessingInk" xmlns:wne="http://schemas.microsoft.com/office/word/2006/wordml" xmlns:wps="http://schemas.microsoft.com/office/word/2010/wordprocessingShape" mc:Ignorable="w14 w15 wp14">
+  <w:abstractNum w:abstractNumId="0">
     <w:nsid w:val="FFFFFF1D"/>
     <w:multiLevelType w:val="multilevel"/>
     <w:tmpl w:val="D4704FEC"/>
@@ -9569,7 +9607,7 @@
       </w:rPr>
     </w:lvl>
   </w:abstractNum>
-  <w:abstractNum w:abstractNumId="1" w15:restartNumberingAfterBreak="0">
+  <w:abstractNum w:abstractNumId="1">
     <w:nsid w:val="15C43276"/>
     <w:multiLevelType w:val="hybridMultilevel"/>
     <w:tmpl w:val="F76200A6"/>
@@ -9658,7 +9696,7 @@
       </w:pPr>
     </w:lvl>
   </w:abstractNum>
-  <w:abstractNum w:abstractNumId="2" w15:restartNumberingAfterBreak="0">
+  <w:abstractNum w:abstractNumId="2">
     <w:nsid w:val="5E7863E2"/>
     <w:multiLevelType w:val="hybridMultilevel"/>
     <w:tmpl w:val="44667610"/>
@@ -9747,7 +9785,7 @@
       </w:pPr>
     </w:lvl>
   </w:abstractNum>
-  <w:abstractNum w:abstractNumId="3" w15:restartNumberingAfterBreak="0">
+  <w:abstractNum w:abstractNumId="3">
     <w:nsid w:val="7CBB6919"/>
     <w:multiLevelType w:val="hybridMultilevel"/>
     <w:tmpl w:val="62D85F34"/>
@@ -9876,7 +9914,7 @@
 </file>
 
 <file path=word/people.xml><?xml version="1.0" encoding="utf-8"?>
-<w15:people xmlns:wpc="http://schemas.microsoft.com/office/word/2010/wordprocessingCanvas" xmlns:cx="http://schemas.microsoft.com/office/drawing/2014/chartex" xmlns:cx1="http://schemas.microsoft.com/office/drawing/2015/9/8/chartex" xmlns:cx2="http://schemas.microsoft.com/office/drawing/2015/10/21/chartex" xmlns:cx3="http://schemas.microsoft.com/office/drawing/2016/5/9/chartex" xmlns:cx4="http://schemas.microsoft.com/office/drawing/2016/5/10/chartex" xmlns:cx5="http://schemas.microsoft.com/office/drawing/2016/5/11/chartex" xmlns:cx6="http://schemas.microsoft.com/office/drawing/2016/5/12/chartex" xmlns:cx7="http://schemas.microsoft.com/office/drawing/2016/5/13/chartex" xmlns:cx8="http://schemas.microsoft.com/office/drawing/2016/5/14/chartex" xmlns:mc="http://schemas.openxmlformats.org/markup-compatibility/2006" xmlns:aink="http://schemas.microsoft.com/office/drawing/2016/ink" xmlns:am3d="http://schemas.microsoft.com/office/drawing/2017/model3d" xmlns:o="urn:schemas-microsoft-com:office:office" xmlns:r="http://schemas.openxmlformats.org/officeDocument/2006/relationships" xmlns:m="http://schemas.openxmlformats.org/officeDocument/2006/math" xmlns:v="urn:schemas-microsoft-com:vml" xmlns:wp14="http://schemas.microsoft.com/office/word/2010/wordprocessingDrawing" xmlns:wp="http://schemas.openxmlformats.org/drawingml/2006/wordprocessingDrawing" xmlns:w10="urn:schemas-microsoft-com:office:word" xmlns:w="http://schemas.openxmlformats.org/wordprocessingml/2006/main" xmlns:w14="http://schemas.microsoft.com/office/word/2010/wordml" xmlns:w15="http://schemas.microsoft.com/office/word/2012/wordml" xmlns:w16cid="http://schemas.microsoft.com/office/word/2016/wordml/cid" xmlns:w16se="http://schemas.microsoft.com/office/word/2015/wordml/symex" xmlns:wpg="http://schemas.microsoft.com/office/word/2010/wordprocessingGroup" xmlns:wpi="http://schemas.microsoft.com/office/word/2010/wordprocessingInk" xmlns:wne="http://schemas.microsoft.com/office/word/2006/wordml" xmlns:wps="http://schemas.microsoft.com/office/word/2010/wordprocessingShape" mc:Ignorable="w14 w15 w16se w16cid wp14">
+<w15:people xmlns:wpc="http://schemas.microsoft.com/office/word/2010/wordprocessingCanvas" xmlns:mo="http://schemas.microsoft.com/office/mac/office/2008/main" xmlns:mc="http://schemas.openxmlformats.org/markup-compatibility/2006" xmlns:mv="urn:schemas-microsoft-com:mac:vml" xmlns:o="urn:schemas-microsoft-com:office:office" xmlns:r="http://schemas.openxmlformats.org/officeDocument/2006/relationships" xmlns:m="http://schemas.openxmlformats.org/officeDocument/2006/math" xmlns:v="urn:schemas-microsoft-com:vml" xmlns:wp14="http://schemas.microsoft.com/office/word/2010/wordprocessingDrawing" xmlns:wp="http://schemas.openxmlformats.org/drawingml/2006/wordprocessingDrawing" xmlns:w10="urn:schemas-microsoft-com:office:word" xmlns:w="http://schemas.openxmlformats.org/wordprocessingml/2006/main" xmlns:w14="http://schemas.microsoft.com/office/word/2010/wordml" xmlns:w15="http://schemas.microsoft.com/office/word/2012/wordml" xmlns:wpg="http://schemas.microsoft.com/office/word/2010/wordprocessingGroup" xmlns:wpi="http://schemas.microsoft.com/office/word/2010/wordprocessingInk" xmlns:wne="http://schemas.microsoft.com/office/word/2006/wordml" xmlns:wps="http://schemas.microsoft.com/office/word/2010/wordprocessingShape" mc:Ignorable="w14 w15 wp14">
   <w15:person w15:author="Holly Kindsvater">
     <w15:presenceInfo w15:providerId="None" w15:userId="Holly Kindsvater"/>
   </w15:person>
@@ -9884,7 +9922,7 @@
 </file>
 
 <file path=word/styles.xml><?xml version="1.0" encoding="utf-8"?>
-<w:styles xmlns:mc="http://schemas.openxmlformats.org/markup-compatibility/2006" xmlns:r="http://schemas.openxmlformats.org/officeDocument/2006/relationships" xmlns:w="http://schemas.openxmlformats.org/wordprocessingml/2006/main" xmlns:w14="http://schemas.microsoft.com/office/word/2010/wordml" xmlns:w15="http://schemas.microsoft.com/office/word/2012/wordml" xmlns:w16cid="http://schemas.microsoft.com/office/word/2016/wordml/cid" xmlns:w16se="http://schemas.microsoft.com/office/word/2015/wordml/symex" mc:Ignorable="w14 w15 w16se w16cid">
+<w:styles xmlns:mc="http://schemas.openxmlformats.org/markup-compatibility/2006" xmlns:r="http://schemas.openxmlformats.org/officeDocument/2006/relationships" xmlns:w="http://schemas.openxmlformats.org/wordprocessingml/2006/main" xmlns:w14="http://schemas.microsoft.com/office/word/2010/wordml" xmlns:w15="http://schemas.microsoft.com/office/word/2012/wordml" mc:Ignorable="w14 w15">
   <w:docDefaults>
     <w:rPrDefault>
       <w:rPr>
@@ -9896,7 +9934,7 @@
     </w:rPrDefault>
     <w:pPrDefault/>
   </w:docDefaults>
-  <w:latentStyles w:defLockedState="0" w:defUIPriority="99" w:defSemiHidden="0" w:defUnhideWhenUsed="0" w:defQFormat="0" w:count="375">
+  <w:latentStyles w:defLockedState="0" w:defUIPriority="99" w:defSemiHidden="0" w:defUnhideWhenUsed="0" w:defQFormat="0" w:count="382">
     <w:lsdException w:name="Normal" w:uiPriority="0" w:qFormat="1"/>
     <w:lsdException w:name="heading 1" w:uiPriority="9" w:qFormat="1"/>
     <w:lsdException w:name="heading 2" w:semiHidden="1" w:uiPriority="9" w:unhideWhenUsed="1" w:qFormat="1"/>
@@ -10491,6 +10529,7 @@
       <w:rFonts w:eastAsiaTheme="minorHAnsi"/>
     </w:rPr>
     <w:tblPr>
+      <w:tblInd w:w="0" w:type="dxa"/>
       <w:tblBorders>
         <w:top w:val="single" w:sz="4" w:space="0" w:color="auto"/>
         <w:left w:val="single" w:sz="4" w:space="0" w:color="auto"/>
@@ -10499,6 +10538,12 @@
         <w:insideH w:val="single" w:sz="4" w:space="0" w:color="auto"/>
         <w:insideV w:val="single" w:sz="4" w:space="0" w:color="auto"/>
       </w:tblBorders>
+      <w:tblCellMar>
+        <w:top w:w="0" w:type="dxa"/>
+        <w:left w:w="108" w:type="dxa"/>
+        <w:bottom w:w="0" w:type="dxa"/>
+        <w:right w:w="108" w:type="dxa"/>
+      </w:tblCellMar>
     </w:tblPr>
   </w:style>
   <w:style w:type="paragraph" w:styleId="Header">

</xml_diff>